<commit_message>
new commands to run repository
</commit_message>
<xml_diff>
--- a/ros.docx
+++ b/ros.docx
@@ -2,6 +2,472 @@
 <file path=word/document.xml><?xml version="1.0" encoding="utf-8"?>
 <w:document xmlns:wpc="http://schemas.microsoft.com/office/word/2010/wordprocessingCanvas" xmlns:cx="http://schemas.microsoft.com/office/drawing/2014/chartex" xmlns:cx1="http://schemas.microsoft.com/office/drawing/2015/9/8/chartex" xmlns:cx2="http://schemas.microsoft.com/office/drawing/2015/10/21/chartex" xmlns:cx3="http://schemas.microsoft.com/office/drawing/2016/5/9/chartex" xmlns:cx4="http://schemas.microsoft.com/office/drawing/2016/5/10/chartex" xmlns:cx5="http://schemas.microsoft.com/office/drawing/2016/5/11/chartex" xmlns:cx6="http://schemas.microsoft.com/office/drawing/2016/5/12/chartex" xmlns:cx7="http://schemas.microsoft.com/office/drawing/2016/5/13/chartex" xmlns:cx8="http://schemas.microsoft.com/office/drawing/2016/5/14/chartex" xmlns:mc="http://schemas.openxmlformats.org/markup-compatibility/2006" xmlns:aink="http://schemas.microsoft.com/office/drawing/2016/ink" xmlns:am3d="http://schemas.microsoft.com/office/drawing/2017/model3d" xmlns:o="urn:schemas-microsoft-com:office:office" xmlns:r="http://schemas.openxmlformats.org/officeDocument/2006/relationships" xmlns:m="http://schemas.openxmlformats.org/officeDocument/2006/math" xmlns:v="urn:schemas-microsoft-com:vml" xmlns:wp14="http://schemas.microsoft.com/office/word/2010/wordprocessingDrawing" xmlns:wp="http://schemas.openxmlformats.org/drawingml/2006/wordprocessingDrawing" xmlns:w10="urn:schemas-microsoft-com:office:word" xmlns:w="http://schemas.openxmlformats.org/wordprocessingml/2006/main" xmlns:w14="http://schemas.microsoft.com/office/word/2010/wordml" xmlns:w15="http://schemas.microsoft.com/office/word/2012/wordml" xmlns:w16cid="http://schemas.microsoft.com/office/word/2016/wordml/cid" xmlns:w16se="http://schemas.microsoft.com/office/word/2015/wordml/symex" xmlns:wpg="http://schemas.microsoft.com/office/word/2010/wordprocessingGroup" xmlns:wpi="http://schemas.microsoft.com/office/word/2010/wordprocessingInk" xmlns:wne="http://schemas.microsoft.com/office/word/2006/wordml" xmlns:wps="http://schemas.microsoft.com/office/word/2010/wordprocessingShape" mc:Ignorable="w14 w15 w16se w16cid wp14">
   <w:body>
+    <w:p>
+      <w:pPr>
+        <w:rPr>
+          <w:b/>
+          <w:bCs/>
+          <w:lang w:val="en-US"/>
+        </w:rPr>
+      </w:pPr>
+      <w:r>
+        <w:rPr>
+          <w:b/>
+          <w:bCs/>
+          <w:lang w:val="en-US"/>
+        </w:rPr>
+        <w:t>Show different command:</w:t>
+      </w:r>
+    </w:p>
+    <w:p>
+      <w:pPr>
+        <w:rPr>
+          <w:lang w:val="en-US"/>
+        </w:rPr>
+      </w:pPr>
+      <w:r>
+        <w:rPr>
+          <w:lang w:val="en-US"/>
+        </w:rPr>
+        <w:t>rospack -h</w:t>
+      </w:r>
+    </w:p>
+    <w:p>
+      <w:pPr>
+        <w:rPr>
+          <w:lang w:val="en-US"/>
+        </w:rPr>
+      </w:pPr>
+    </w:p>
+    <w:p>
+      <w:r>
+        <w:t>rosversion -d</w:t>
+      </w:r>
+    </w:p>
+    <w:p/>
+    <w:p>
+      <w:r>
+        <w:t>rospack list (per guardare tutti i pacchetti installati)</w:t>
+      </w:r>
+    </w:p>
+    <w:p/>
+    <w:p>
+      <w:r>
+        <w:t>I</w:t>
+      </w:r>
+      <w:r>
+        <w:t>n python puoi usare i pacchetti di python o quelli di ros, ad esempio puoi fare:</w:t>
+      </w:r>
+    </w:p>
+    <w:p>
+      <w:pPr>
+        <w:ind w:left="708"/>
+        <w:rPr>
+          <w:lang w:val="en-US"/>
+        </w:rPr>
+      </w:pPr>
+      <w:r>
+        <w:rPr>
+          <w:lang w:val="en-US"/>
+        </w:rPr>
+        <w:t>import numpy as np</w:t>
+      </w:r>
+    </w:p>
+    <w:p>
+      <w:pPr>
+        <w:rPr>
+          <w:lang w:val="en-US"/>
+        </w:rPr>
+      </w:pPr>
+      <w:r>
+        <w:rPr>
+          <w:lang w:val="en-US"/>
+        </w:rPr>
+        <w:t>oppure</w:t>
+      </w:r>
+    </w:p>
+    <w:p>
+      <w:pPr>
+        <w:ind w:left="708"/>
+        <w:rPr>
+          <w:lang w:val="en-US"/>
+        </w:rPr>
+      </w:pPr>
+      <w:r>
+        <w:rPr>
+          <w:lang w:val="en-US"/>
+        </w:rPr>
+        <w:t>from geometry_msgs.msg import Twist, Quaternion</w:t>
+      </w:r>
+    </w:p>
+    <w:p>
+      <w:r>
+        <w:t>il primo import è dai pacchetti python il secondo dai pacchetti di ros</w:t>
+      </w:r>
+    </w:p>
+    <w:p/>
+    <w:p>
+      <w:r>
+        <w:t>rospack find turtlesim (per verificare se un pacchetto è installato)</w:t>
+      </w:r>
+    </w:p>
+    <w:p/>
+    <w:p>
+      <w:pPr>
+        <w:rPr>
+          <w:lang w:val="en-US"/>
+        </w:rPr>
+      </w:pPr>
+      <w:r>
+        <w:rPr>
+          <w:lang w:val="en-US"/>
+        </w:rPr>
+        <w:t>Note</w:t>
+      </w:r>
+      <w:r>
+        <w:rPr>
+          <w:lang w:val="en-US"/>
+        </w:rPr>
+        <w:t>:</w:t>
+      </w:r>
+      <w:r>
+        <w:rPr>
+          <w:lang w:val="en-US"/>
+        </w:rPr>
+        <w:t xml:space="preserve"> to install could be important remove devel and build folder in catkin folder.</w:t>
+      </w:r>
+    </w:p>
+    <w:p>
+      <w:pPr>
+        <w:rPr>
+          <w:lang w:val="en-US"/>
+        </w:rPr>
+      </w:pPr>
+    </w:p>
+    <w:p>
+      <w:pPr>
+        <w:rPr>
+          <w:lang w:val="en-US"/>
+        </w:rPr>
+      </w:pPr>
+      <w:r>
+        <w:rPr>
+          <w:lang w:val="en-US"/>
+        </w:rPr>
+        <w:t>To see all topic currently activated</w:t>
+      </w:r>
+      <w:r>
+        <w:rPr>
+          <w:lang w:val="en-US"/>
+        </w:rPr>
+        <w:t>:</w:t>
+      </w:r>
+    </w:p>
+    <w:p>
+      <w:pPr>
+        <w:rPr>
+          <w:lang w:val="en-US"/>
+        </w:rPr>
+      </w:pPr>
+      <w:r>
+        <w:rPr>
+          <w:lang w:val="en-US"/>
+        </w:rPr>
+        <w:t>rostopic list</w:t>
+      </w:r>
+    </w:p>
+    <w:p>
+      <w:pPr>
+        <w:rPr>
+          <w:lang w:val="en-US"/>
+        </w:rPr>
+      </w:pPr>
+      <w:r>
+        <w:rPr>
+          <w:lang w:val="en-US"/>
+        </w:rPr>
+        <w:t>rostopic info /cmd_vel</w:t>
+      </w:r>
+    </w:p>
+    <w:p>
+      <w:pPr>
+        <w:rPr>
+          <w:lang w:val="en-US"/>
+        </w:rPr>
+      </w:pPr>
+      <w:r>
+        <w:rPr>
+          <w:lang w:val="en-US"/>
+        </w:rPr>
+        <w:t>http://wiki.ros.org/it/ROS/Tutorials/UnderstandingTopics</w:t>
+      </w:r>
+    </w:p>
+    <w:p>
+      <w:pPr>
+        <w:rPr>
+          <w:lang w:val="en-US"/>
+        </w:rPr>
+      </w:pPr>
+    </w:p>
+    <w:p>
+      <w:pPr>
+        <w:rPr>
+          <w:lang w:val="en-US"/>
+        </w:rPr>
+      </w:pPr>
+      <w:r>
+        <w:rPr>
+          <w:b/>
+          <w:bCs/>
+          <w:lang w:val="en-US"/>
+        </w:rPr>
+        <w:t>To install a package</w:t>
+      </w:r>
+      <w:r>
+        <w:rPr>
+          <w:lang w:val="en-US"/>
+        </w:rPr>
+        <w:t>:</w:t>
+      </w:r>
+    </w:p>
+    <w:p>
+      <w:pPr>
+        <w:rPr>
+          <w:lang w:val="en-US"/>
+        </w:rPr>
+      </w:pPr>
+      <w:r>
+        <w:rPr>
+          <w:lang w:val="en-US"/>
+        </w:rPr>
+        <w:t>https://industrial-training-master.readthedocs.io/en/melodic/_source/session1/Installing-Existing-Packages.html</w:t>
+      </w:r>
+    </w:p>
+    <w:p>
+      <w:pPr>
+        <w:rPr>
+          <w:lang w:val="en-US"/>
+        </w:rPr>
+      </w:pPr>
+    </w:p>
+    <w:p>
+      <w:pPr>
+        <w:rPr>
+          <w:b/>
+          <w:bCs/>
+          <w:lang w:val="en-US"/>
+        </w:rPr>
+      </w:pPr>
+      <w:r>
+        <w:rPr>
+          <w:b/>
+          <w:bCs/>
+          <w:lang w:val="en-US"/>
+        </w:rPr>
+        <w:t>To install a package of a specific branch</w:t>
+      </w:r>
+    </w:p>
+    <w:p>
+      <w:pPr>
+        <w:rPr>
+          <w:lang w:val="en-US"/>
+        </w:rPr>
+      </w:pPr>
+      <w:r>
+        <w:rPr>
+          <w:lang w:val="en-US"/>
+        </w:rPr>
+        <w:t>git clone https://github.com/tu-darmstadt-ros-pkg/hector_quadrotor.git --branch catkin</w:t>
+      </w:r>
+    </w:p>
+    <w:p>
+      <w:pPr>
+        <w:rPr>
+          <w:lang w:val="en-US"/>
+        </w:rPr>
+      </w:pPr>
+    </w:p>
+    <w:p>
+      <w:pPr>
+        <w:rPr>
+          <w:lang w:val="en-US"/>
+        </w:rPr>
+      </w:pPr>
+      <w:r>
+        <w:rPr>
+          <w:b/>
+          <w:bCs/>
+          <w:lang w:val="en-US"/>
+        </w:rPr>
+        <w:t>To remove a package</w:t>
+      </w:r>
+      <w:r>
+        <w:rPr>
+          <w:lang w:val="en-US"/>
+        </w:rPr>
+        <w:t>:</w:t>
+      </w:r>
+    </w:p>
+    <w:p>
+      <w:pPr>
+        <w:rPr>
+          <w:lang w:val="en-US"/>
+        </w:rPr>
+      </w:pPr>
+      <w:r>
+        <w:rPr>
+          <w:lang w:val="en-US"/>
+        </w:rPr>
+        <w:t>Type sudo apt-get remove ros-fuerte-package_name in the terminal if you have installed a Debian package. Delete the folder otherwise.</w:t>
+      </w:r>
+    </w:p>
+    <w:p>
+      <w:pPr>
+        <w:rPr>
+          <w:lang w:val="en-US"/>
+        </w:rPr>
+      </w:pPr>
+    </w:p>
+    <w:p>
+      <w:pPr>
+        <w:rPr>
+          <w:lang w:val="en-US"/>
+        </w:rPr>
+      </w:pPr>
+      <w:r>
+        <w:rPr>
+          <w:b/>
+          <w:bCs/>
+          <w:lang w:val="en-US"/>
+        </w:rPr>
+        <w:t>Give permission current folder</w:t>
+      </w:r>
+      <w:r>
+        <w:rPr>
+          <w:lang w:val="en-US"/>
+        </w:rPr>
+        <w:t>:</w:t>
+      </w:r>
+    </w:p>
+    <w:p>
+      <w:pPr>
+        <w:rPr>
+          <w:lang w:val="en-US"/>
+        </w:rPr>
+      </w:pPr>
+      <w:r>
+        <w:rPr>
+          <w:lang w:val="en-US"/>
+        </w:rPr>
+        <w:t>chmod -R 777 ./</w:t>
+      </w:r>
+    </w:p>
+    <w:p>
+      <w:pPr>
+        <w:rPr>
+          <w:lang w:val="en-US"/>
+        </w:rPr>
+      </w:pPr>
+    </w:p>
+    <w:p>
+      <w:pPr>
+        <w:rPr>
+          <w:lang w:val="en-US"/>
+        </w:rPr>
+      </w:pPr>
+      <w:r>
+        <w:rPr>
+          <w:b/>
+          <w:bCs/>
+          <w:lang w:val="en-US"/>
+        </w:rPr>
+        <w:t>Build projects and restart</w:t>
+      </w:r>
+      <w:r>
+        <w:rPr>
+          <w:lang w:val="en-US"/>
+        </w:rPr>
+        <w:t>:</w:t>
+      </w:r>
+    </w:p>
+    <w:p>
+      <w:pPr>
+        <w:rPr>
+          <w:lang w:val="en-US"/>
+        </w:rPr>
+      </w:pPr>
+      <w:r>
+        <w:rPr>
+          <w:lang w:val="en-US"/>
+        </w:rPr>
+        <w:t>catkin build</w:t>
+      </w:r>
+    </w:p>
+    <w:p>
+      <w:pPr>
+        <w:rPr>
+          <w:lang w:val="en-US"/>
+        </w:rPr>
+      </w:pPr>
+      <w:r>
+        <w:rPr>
+          <w:lang w:val="en-US"/>
+        </w:rPr>
+        <w:t>re.</w:t>
+      </w:r>
+    </w:p>
+    <w:p>
+      <w:pPr>
+        <w:rPr>
+          <w:lang w:val="en-US"/>
+        </w:rPr>
+      </w:pPr>
+    </w:p>
+    <w:p>
+      <w:pPr>
+        <w:rPr>
+          <w:lang w:val="en-US"/>
+        </w:rPr>
+      </w:pPr>
+      <w:r>
+        <w:rPr>
+          <w:lang w:val="en-US"/>
+        </w:rPr>
+        <w:t xml:space="preserve">Start always this command in a terminal when run a </w:t>
+      </w:r>
+      <w:r>
+        <w:rPr>
+          <w:lang w:val="en-US"/>
+        </w:rPr>
+        <w:t>project (it’s not necessary if open gazebo)</w:t>
+      </w:r>
+      <w:r>
+        <w:rPr>
+          <w:lang w:val="en-US"/>
+        </w:rPr>
+        <w:t>:</w:t>
+      </w:r>
+    </w:p>
+    <w:p>
+      <w:pPr>
+        <w:rPr>
+          <w:lang w:val="en-US"/>
+        </w:rPr>
+      </w:pPr>
+      <w:r>
+        <w:rPr>
+          <w:lang w:val="en-US"/>
+        </w:rPr>
+        <w:t>roscore</w:t>
+      </w:r>
+    </w:p>
+    <w:p>
+      <w:pPr>
+        <w:rPr>
+          <w:lang w:val="en-US"/>
+        </w:rPr>
+      </w:pPr>
+    </w:p>
     <w:p>
       <w:pPr>
         <w:rPr>
@@ -23,8 +489,6 @@
           <w:t>https://github.com/bingyo/tello_ros_gazebo</w:t>
         </w:r>
       </w:hyperlink>
-      <w:bookmarkStart w:id="0" w:name="_GoBack"/>
-      <w:bookmarkEnd w:id="0"/>
     </w:p>
     <w:p>
       <w:pPr>
@@ -37,9 +501,9 @@
           <w:noProof/>
         </w:rPr>
         <w:drawing>
-          <wp:inline distT="0" distB="0" distL="0" distR="0" wp14:anchorId="370D7C0E" wp14:editId="3343C6A7">
-            <wp:extent cx="6120130" cy="1804670"/>
-            <wp:effectExtent l="0" t="0" r="0" b="5080"/>
+          <wp:inline distT="0" distB="0" distL="0" distR="0" wp14:anchorId="370D7C0E" wp14:editId="415E5E54">
+            <wp:extent cx="4044950" cy="1192752"/>
+            <wp:effectExtent l="0" t="0" r="0" b="7620"/>
             <wp:docPr id="1" name="Immagine 1"/>
             <wp:cNvGraphicFramePr>
               <a:graphicFrameLocks xmlns:a="http://schemas.openxmlformats.org/drawingml/2006/main" noChangeAspect="1"/>
@@ -60,7 +524,7 @@
                   <pic:spPr>
                     <a:xfrm>
                       <a:off x="0" y="0"/>
-                      <a:ext cx="6120130" cy="1804670"/>
+                      <a:ext cx="4061319" cy="1197579"/>
                     </a:xfrm>
                     <a:prstGeom prst="rect">
                       <a:avLst/>
@@ -72,6 +536,674 @@
           </wp:inline>
         </w:drawing>
       </w:r>
+    </w:p>
+    <w:p>
+      <w:r>
+        <w:t>inoltre installare quelli sottolineati in giallo:</w:t>
+      </w:r>
+    </w:p>
+    <w:p>
+      <w:pPr>
+        <w:rPr>
+          <w:lang w:val="en-US"/>
+        </w:rPr>
+      </w:pPr>
+      <w:r>
+        <w:rPr>
+          <w:noProof/>
+        </w:rPr>
+        <w:drawing>
+          <wp:inline distT="0" distB="0" distL="0" distR="0" wp14:anchorId="68539511" wp14:editId="2D826359">
+            <wp:extent cx="3161759" cy="1085850"/>
+            <wp:effectExtent l="0" t="0" r="635" b="0"/>
+            <wp:docPr id="3" name="Immagine 3"/>
+            <wp:cNvGraphicFramePr>
+              <a:graphicFrameLocks xmlns:a="http://schemas.openxmlformats.org/drawingml/2006/main" noChangeAspect="1"/>
+            </wp:cNvGraphicFramePr>
+            <a:graphic xmlns:a="http://schemas.openxmlformats.org/drawingml/2006/main">
+              <a:graphicData uri="http://schemas.openxmlformats.org/drawingml/2006/picture">
+                <pic:pic xmlns:pic="http://schemas.openxmlformats.org/drawingml/2006/picture">
+                  <pic:nvPicPr>
+                    <pic:cNvPr id="1" name=""/>
+                    <pic:cNvPicPr/>
+                  </pic:nvPicPr>
+                  <pic:blipFill>
+                    <a:blip r:embed="rId6"/>
+                    <a:stretch>
+                      <a:fillRect/>
+                    </a:stretch>
+                  </pic:blipFill>
+                  <pic:spPr>
+                    <a:xfrm>
+                      <a:off x="0" y="0"/>
+                      <a:ext cx="3195577" cy="1097464"/>
+                    </a:xfrm>
+                    <a:prstGeom prst="rect">
+                      <a:avLst/>
+                    </a:prstGeom>
+                  </pic:spPr>
+                </pic:pic>
+              </a:graphicData>
+            </a:graphic>
+          </wp:inline>
+        </w:drawing>
+      </w:r>
+    </w:p>
+    <w:p>
+      <w:pPr>
+        <w:rPr>
+          <w:lang w:val="en-US"/>
+        </w:rPr>
+      </w:pPr>
+      <w:r>
+        <w:rPr>
+          <w:noProof/>
+        </w:rPr>
+        <w:drawing>
+          <wp:inline distT="0" distB="0" distL="0" distR="0" wp14:anchorId="1410BD2C" wp14:editId="02C4CC3E">
+            <wp:extent cx="3200400" cy="202764"/>
+            <wp:effectExtent l="0" t="0" r="0" b="6985"/>
+            <wp:docPr id="4" name="Immagine 4"/>
+            <wp:cNvGraphicFramePr>
+              <a:graphicFrameLocks xmlns:a="http://schemas.openxmlformats.org/drawingml/2006/main" noChangeAspect="1"/>
+            </wp:cNvGraphicFramePr>
+            <a:graphic xmlns:a="http://schemas.openxmlformats.org/drawingml/2006/main">
+              <a:graphicData uri="http://schemas.openxmlformats.org/drawingml/2006/picture">
+                <pic:pic xmlns:pic="http://schemas.openxmlformats.org/drawingml/2006/picture">
+                  <pic:nvPicPr>
+                    <pic:cNvPr id="1" name=""/>
+                    <pic:cNvPicPr/>
+                  </pic:nvPicPr>
+                  <pic:blipFill>
+                    <a:blip r:embed="rId7"/>
+                    <a:stretch>
+                      <a:fillRect/>
+                    </a:stretch>
+                  </pic:blipFill>
+                  <pic:spPr>
+                    <a:xfrm>
+                      <a:off x="0" y="0"/>
+                      <a:ext cx="3705048" cy="234736"/>
+                    </a:xfrm>
+                    <a:prstGeom prst="rect">
+                      <a:avLst/>
+                    </a:prstGeom>
+                  </pic:spPr>
+                </pic:pic>
+              </a:graphicData>
+            </a:graphic>
+          </wp:inline>
+        </w:drawing>
+      </w:r>
+    </w:p>
+    <w:p>
+      <w:pPr>
+        <w:rPr>
+          <w:lang w:val="en-US"/>
+        </w:rPr>
+      </w:pPr>
+      <w:r>
+        <w:rPr>
+          <w:noProof/>
+        </w:rPr>
+        <w:drawing>
+          <wp:inline distT="0" distB="0" distL="0" distR="0" wp14:anchorId="294E8858" wp14:editId="0AD65E75">
+            <wp:extent cx="3200400" cy="196612"/>
+            <wp:effectExtent l="0" t="0" r="0" b="0"/>
+            <wp:docPr id="5" name="Immagine 5"/>
+            <wp:cNvGraphicFramePr>
+              <a:graphicFrameLocks xmlns:a="http://schemas.openxmlformats.org/drawingml/2006/main" noChangeAspect="1"/>
+            </wp:cNvGraphicFramePr>
+            <a:graphic xmlns:a="http://schemas.openxmlformats.org/drawingml/2006/main">
+              <a:graphicData uri="http://schemas.openxmlformats.org/drawingml/2006/picture">
+                <pic:pic xmlns:pic="http://schemas.openxmlformats.org/drawingml/2006/picture">
+                  <pic:nvPicPr>
+                    <pic:cNvPr id="1" name=""/>
+                    <pic:cNvPicPr/>
+                  </pic:nvPicPr>
+                  <pic:blipFill>
+                    <a:blip r:embed="rId8"/>
+                    <a:stretch>
+                      <a:fillRect/>
+                    </a:stretch>
+                  </pic:blipFill>
+                  <pic:spPr>
+                    <a:xfrm>
+                      <a:off x="0" y="0"/>
+                      <a:ext cx="3436742" cy="211131"/>
+                    </a:xfrm>
+                    <a:prstGeom prst="rect">
+                      <a:avLst/>
+                    </a:prstGeom>
+                  </pic:spPr>
+                </pic:pic>
+              </a:graphicData>
+            </a:graphic>
+          </wp:inline>
+        </w:drawing>
+      </w:r>
+    </w:p>
+    <w:p>
+      <w:pPr>
+        <w:rPr>
+          <w:lang w:val="en-US"/>
+        </w:rPr>
+      </w:pPr>
+    </w:p>
+    <w:p>
+      <w:pPr>
+        <w:rPr>
+          <w:lang w:val="en-US"/>
+        </w:rPr>
+      </w:pPr>
+      <w:r>
+        <w:rPr>
+          <w:lang w:val="en-US"/>
+        </w:rPr>
+        <w:t>HOW TO START tello_ros_gazebo</w:t>
+      </w:r>
+    </w:p>
+    <w:p>
+      <w:pPr>
+        <w:rPr>
+          <w:lang w:val="en-US"/>
+        </w:rPr>
+      </w:pPr>
+      <w:r>
+        <w:rPr>
+          <w:lang w:val="en-US"/>
+        </w:rPr>
+        <w:tab/>
+      </w:r>
+      <w:r>
+        <w:rPr>
+          <w:b/>
+          <w:bCs/>
+          <w:lang w:val="en-US"/>
+        </w:rPr>
+        <w:t>FROM TERMINAL 1</w:t>
+      </w:r>
+      <w:r>
+        <w:rPr>
+          <w:lang w:val="en-US"/>
+        </w:rPr>
+        <w:t>:</w:t>
+      </w:r>
+    </w:p>
+    <w:p>
+      <w:pPr>
+        <w:ind w:left="708"/>
+        <w:rPr>
+          <w:lang w:val="en-US"/>
+        </w:rPr>
+      </w:pPr>
+      <w:r>
+        <w:rPr>
+          <w:lang w:val="en-US"/>
+        </w:rPr>
+        <w:t>source /home/usiusi/catkin_ws/devel/setup.bash</w:t>
+      </w:r>
+    </w:p>
+    <w:p>
+      <w:pPr>
+        <w:ind w:left="708"/>
+        <w:rPr>
+          <w:lang w:val="en-US"/>
+        </w:rPr>
+      </w:pPr>
+      <w:r>
+        <w:rPr>
+          <w:lang w:val="en-US"/>
+        </w:rPr>
+        <w:t>roslaunch tello_driver indoor_slam_gazebo.launch</w:t>
+      </w:r>
+    </w:p>
+    <w:p>
+      <w:pPr>
+        <w:ind w:left="708"/>
+        <w:rPr>
+          <w:lang w:val="en-US"/>
+        </w:rPr>
+      </w:pPr>
+    </w:p>
+    <w:p>
+      <w:pPr>
+        <w:ind w:left="708"/>
+        <w:rPr>
+          <w:lang w:val="en-US"/>
+        </w:rPr>
+      </w:pPr>
+      <w:r>
+        <w:rPr>
+          <w:b/>
+          <w:bCs/>
+          <w:lang w:val="en-US"/>
+        </w:rPr>
+        <w:t>FROM TERMINAL 2</w:t>
+      </w:r>
+      <w:r>
+        <w:rPr>
+          <w:lang w:val="en-US"/>
+        </w:rPr>
+        <w:t>:</w:t>
+      </w:r>
+    </w:p>
+    <w:p>
+      <w:pPr>
+        <w:ind w:left="708"/>
+        <w:rPr>
+          <w:lang w:val="en-US"/>
+        </w:rPr>
+      </w:pPr>
+      <w:r>
+        <w:rPr>
+          <w:lang w:val="en-US"/>
+        </w:rPr>
+        <w:t>source /home/usiusi/catkin_ws/devel/setup.bash</w:t>
+      </w:r>
+    </w:p>
+    <w:p>
+      <w:pPr>
+        <w:ind w:left="708"/>
+        <w:rPr>
+          <w:lang w:val="en-US"/>
+        </w:rPr>
+      </w:pPr>
+      <w:r>
+        <w:rPr>
+          <w:lang w:val="en-US"/>
+        </w:rPr>
+        <w:lastRenderedPageBreak/>
+        <w:t>rosservice call /enable_motors "enable: true"</w:t>
+      </w:r>
+    </w:p>
+    <w:p>
+      <w:pPr>
+        <w:ind w:left="708"/>
+        <w:rPr>
+          <w:lang w:val="en-US"/>
+        </w:rPr>
+      </w:pPr>
+    </w:p>
+    <w:p>
+      <w:pPr>
+        <w:ind w:left="708"/>
+        <w:rPr>
+          <w:lang w:val="en-US"/>
+        </w:rPr>
+      </w:pPr>
+      <w:hyperlink r:id="rId9" w:history="1">
+        <w:r>
+          <w:rPr>
+            <w:rStyle w:val="Collegamentoipertestuale"/>
+            <w:lang w:val="en-US"/>
+          </w:rPr>
+          <w:t>https://github.com/ros-teleop/teleop_twist_keyboard</w:t>
+        </w:r>
+      </w:hyperlink>
+    </w:p>
+    <w:p>
+      <w:pPr>
+        <w:ind w:left="708"/>
+        <w:rPr>
+          <w:lang w:val="en-US"/>
+        </w:rPr>
+      </w:pPr>
+      <w:r>
+        <w:rPr>
+          <w:lang w:val="en-US"/>
+        </w:rPr>
+        <w:t>rosrun teleop_twist_keyboard teleop_twist_keyboard.py _repeat_rate:=10.0</w:t>
+      </w:r>
+      <w:r>
+        <w:rPr>
+          <w:lang w:val="en-US"/>
+        </w:rPr>
+        <w:t xml:space="preserve"> </w:t>
+      </w:r>
+    </w:p>
+    <w:p>
+      <w:pPr>
+        <w:rPr>
+          <w:lang w:val="en-US"/>
+        </w:rPr>
+      </w:pPr>
+      <w:r>
+        <w:rPr>
+          <w:lang w:val="en-US"/>
+        </w:rPr>
+        <w:tab/>
+        <w:t>the last code it’s important to have the drone always up (so in the air)</w:t>
+      </w:r>
+    </w:p>
+    <w:p>
+      <w:pPr>
+        <w:rPr>
+          <w:lang w:val="en-US"/>
+        </w:rPr>
+      </w:pPr>
+    </w:p>
+    <w:p>
+      <w:pPr>
+        <w:rPr>
+          <w:lang w:val="en-US"/>
+        </w:rPr>
+      </w:pPr>
+      <w:r>
+        <w:rPr>
+          <w:lang w:val="en-US"/>
+        </w:rPr>
+        <w:tab/>
+      </w:r>
+      <w:r>
+        <w:rPr>
+          <w:b/>
+          <w:bCs/>
+          <w:lang w:val="en-US"/>
+        </w:rPr>
+        <w:t>FROM TERMINAL 3</w:t>
+      </w:r>
+      <w:r>
+        <w:rPr>
+          <w:lang w:val="en-US"/>
+        </w:rPr>
+        <w:t>:</w:t>
+      </w:r>
+    </w:p>
+    <w:p>
+      <w:pPr>
+        <w:ind w:left="708"/>
+        <w:rPr>
+          <w:u w:val="single"/>
+          <w:lang w:val="en-US"/>
+        </w:rPr>
+      </w:pPr>
+      <w:r>
+        <w:rPr>
+          <w:lang w:val="en-US"/>
+        </w:rPr>
+        <w:t>source /home/usiusi/catkin_ws/devel/setup.bash</w:t>
+      </w:r>
+    </w:p>
+    <w:p>
+      <w:pPr>
+        <w:ind w:firstLine="708"/>
+        <w:rPr>
+          <w:lang w:val="en-US"/>
+        </w:rPr>
+      </w:pPr>
+      <w:r>
+        <w:rPr>
+          <w:lang w:val="en-US"/>
+        </w:rPr>
+        <w:t>roslaunch tello_driver UMBERTOSCRIPT.launch</w:t>
+      </w:r>
+    </w:p>
+    <w:p>
+      <w:pPr>
+        <w:rPr>
+          <w:lang w:val="en-US"/>
+        </w:rPr>
+      </w:pPr>
+    </w:p>
+    <w:p>
+      <w:pPr>
+        <w:rPr>
+          <w:b/>
+          <w:bCs/>
+          <w:lang w:val="en-US"/>
+        </w:rPr>
+      </w:pPr>
+      <w:r>
+        <w:rPr>
+          <w:lang w:val="en-US"/>
+        </w:rPr>
+        <w:tab/>
+      </w:r>
+      <w:r>
+        <w:rPr>
+          <w:b/>
+          <w:bCs/>
+          <w:lang w:val="en-US"/>
+        </w:rPr>
+        <w:t xml:space="preserve">FROM TERMINAL </w:t>
+      </w:r>
+      <w:r>
+        <w:rPr>
+          <w:b/>
+          <w:bCs/>
+          <w:lang w:val="en-US"/>
+        </w:rPr>
+        <w:t>4 (OPTIONAL)</w:t>
+      </w:r>
+      <w:r>
+        <w:rPr>
+          <w:b/>
+          <w:bCs/>
+          <w:lang w:val="en-US"/>
+        </w:rPr>
+        <w:t>:</w:t>
+      </w:r>
+    </w:p>
+    <w:p>
+      <w:pPr>
+        <w:ind w:left="708"/>
+        <w:rPr>
+          <w:u w:val="single"/>
+          <w:lang w:val="en-US"/>
+        </w:rPr>
+      </w:pPr>
+      <w:r>
+        <w:rPr>
+          <w:lang w:val="en-US"/>
+        </w:rPr>
+        <w:t>source /home/usiusi/catkin_ws/devel/setup.bash</w:t>
+      </w:r>
+    </w:p>
+    <w:p>
+      <w:pPr>
+        <w:ind w:left="708"/>
+        <w:rPr>
+          <w:lang w:val="en-US"/>
+        </w:rPr>
+      </w:pPr>
+      <w:r>
+        <w:rPr>
+          <w:lang w:val="en-US"/>
+        </w:rPr>
+        <w:t>rostopic pub -r 10 /cmd_vel geometry_msgs/Twist  '{linear:  {x: 0.1, y: 0.0, z: 0.0}, angular: {x: 0.0,y: 0.0,z: 0.0}}'</w:t>
+      </w:r>
+    </w:p>
+    <w:p>
+      <w:pPr>
+        <w:ind w:left="708"/>
+        <w:rPr>
+          <w:lang w:val="en-US"/>
+        </w:rPr>
+      </w:pPr>
+    </w:p>
+    <w:p>
+      <w:pPr>
+        <w:ind w:left="708"/>
+        <w:rPr>
+          <w:b/>
+          <w:bCs/>
+          <w:lang w:val="en-US"/>
+        </w:rPr>
+      </w:pPr>
+      <w:r>
+        <w:rPr>
+          <w:b/>
+          <w:bCs/>
+          <w:lang w:val="en-US"/>
+        </w:rPr>
+        <w:t xml:space="preserve">FROM TERMINAL </w:t>
+      </w:r>
+      <w:r>
+        <w:rPr>
+          <w:b/>
+          <w:bCs/>
+          <w:lang w:val="en-US"/>
+        </w:rPr>
+        <w:t>5 (OPTIONAL)</w:t>
+      </w:r>
+      <w:r>
+        <w:rPr>
+          <w:b/>
+          <w:bCs/>
+          <w:lang w:val="en-US"/>
+        </w:rPr>
+        <w:t>:</w:t>
+      </w:r>
+    </w:p>
+    <w:p>
+      <w:pPr>
+        <w:ind w:left="708"/>
+        <w:rPr>
+          <w:u w:val="single"/>
+          <w:lang w:val="en-US"/>
+        </w:rPr>
+      </w:pPr>
+      <w:r>
+        <w:rPr>
+          <w:lang w:val="en-US"/>
+        </w:rPr>
+        <w:t>source /home/usiusi/catkin_ws/devel/setup.bash</w:t>
+      </w:r>
+    </w:p>
+    <w:p>
+      <w:pPr>
+        <w:ind w:left="708"/>
+        <w:rPr>
+          <w:lang w:val="en-US"/>
+        </w:rPr>
+      </w:pPr>
+      <w:r>
+        <w:rPr>
+          <w:lang w:val="en-US"/>
+        </w:rPr>
+        <w:t>To see values that are sent</w:t>
+      </w:r>
+    </w:p>
+    <w:p>
+      <w:pPr>
+        <w:ind w:left="708"/>
+      </w:pPr>
+      <w:r>
+        <w:t>rostopic echo /cmd_vel</w:t>
+      </w:r>
+    </w:p>
+    <w:p/>
+    <w:p>
+      <w:r>
+        <w:t>se ti dà una RLException:</w:t>
+      </w:r>
+    </w:p>
+    <w:p>
+      <w:pPr>
+        <w:ind w:left="708"/>
+        <w:rPr>
+          <w:lang w:val="en-US"/>
+        </w:rPr>
+      </w:pPr>
+      <w:r>
+        <w:rPr>
+          <w:lang w:val="en-US"/>
+        </w:rPr>
+        <w:t>source /home/usiusi/catkin_ws/devel/setup.bash</w:t>
+      </w:r>
+    </w:p>
+    <w:p>
+      <w:pPr>
+        <w:rPr>
+          <w:lang w:val="en-US"/>
+        </w:rPr>
+      </w:pPr>
+    </w:p>
+    <w:p>
+      <w:pPr>
+        <w:rPr>
+          <w:lang w:val="en-US"/>
+        </w:rPr>
+      </w:pPr>
+    </w:p>
+    <w:p>
+      <w:pPr>
+        <w:rPr>
+          <w:lang w:val="en-US"/>
+        </w:rPr>
+      </w:pPr>
+      <w:r>
+        <w:rPr>
+          <w:lang w:val="en-US"/>
+        </w:rPr>
+        <w:t xml:space="preserve">To install </w:t>
+      </w:r>
+      <w:hyperlink r:id="rId10" w:history="1">
+        <w:r>
+          <w:rPr>
+            <w:rStyle w:val="Collegamentoipertestuale"/>
+            <w:lang w:val="en-US"/>
+          </w:rPr>
+          <w:t>https://github.com/clydemcqueen/tello_ros</w:t>
+        </w:r>
+      </w:hyperlink>
+    </w:p>
+    <w:p>
+      <w:pPr>
+        <w:rPr>
+          <w:lang w:val="en-US"/>
+        </w:rPr>
+      </w:pPr>
+      <w:r>
+        <w:rPr>
+          <w:noProof/>
+        </w:rPr>
+        <w:drawing>
+          <wp:inline distT="0" distB="0" distL="0" distR="0" wp14:anchorId="33A112D5" wp14:editId="58FB529D">
+            <wp:extent cx="3448050" cy="1539065"/>
+            <wp:effectExtent l="0" t="0" r="0" b="4445"/>
+            <wp:docPr id="2" name="Immagine 2"/>
+            <wp:cNvGraphicFramePr>
+              <a:graphicFrameLocks xmlns:a="http://schemas.openxmlformats.org/drawingml/2006/main" noChangeAspect="1"/>
+            </wp:cNvGraphicFramePr>
+            <a:graphic xmlns:a="http://schemas.openxmlformats.org/drawingml/2006/main">
+              <a:graphicData uri="http://schemas.openxmlformats.org/drawingml/2006/picture">
+                <pic:pic xmlns:pic="http://schemas.openxmlformats.org/drawingml/2006/picture">
+                  <pic:nvPicPr>
+                    <pic:cNvPr id="1" name=""/>
+                    <pic:cNvPicPr/>
+                  </pic:nvPicPr>
+                  <pic:blipFill>
+                    <a:blip r:embed="rId11"/>
+                    <a:stretch>
+                      <a:fillRect/>
+                    </a:stretch>
+                  </pic:blipFill>
+                  <pic:spPr>
+                    <a:xfrm>
+                      <a:off x="0" y="0"/>
+                      <a:ext cx="3460817" cy="1544764"/>
+                    </a:xfrm>
+                    <a:prstGeom prst="rect">
+                      <a:avLst/>
+                    </a:prstGeom>
+                  </pic:spPr>
+                </pic:pic>
+              </a:graphicData>
+            </a:graphic>
+          </wp:inline>
+        </w:drawing>
+      </w:r>
+      <w:bookmarkStart w:id="0" w:name="_GoBack"/>
+      <w:bookmarkEnd w:id="0"/>
+    </w:p>
+    <w:p>
+      <w:pPr>
+        <w:rPr>
+          <w:lang w:val="en-US"/>
+        </w:rPr>
+      </w:pPr>
     </w:p>
     <w:sectPr>
       <w:pgSz w:w="11906" w:h="16838"/>
@@ -206,6 +1338,7 @@
     <w:lsdException w:name="HTML Sample" w:semiHidden="1" w:unhideWhenUsed="1"/>
     <w:lsdException w:name="HTML Typewriter" w:semiHidden="1" w:unhideWhenUsed="1"/>
     <w:lsdException w:name="HTML Variable" w:semiHidden="1" w:unhideWhenUsed="1"/>
+    <w:lsdException w:name="Normal Table" w:semiHidden="1" w:unhideWhenUsed="1"/>
     <w:lsdException w:name="annotation subject" w:semiHidden="1" w:unhideWhenUsed="1"/>
     <w:lsdException w:name="No List" w:semiHidden="1" w:unhideWhenUsed="1"/>
     <w:lsdException w:name="Outline List 1" w:semiHidden="1" w:unhideWhenUsed="1"/>
@@ -252,8 +1385,10 @@
     <w:lsdException w:name="Table Subtle 2" w:semiHidden="1" w:unhideWhenUsed="1"/>
     <w:lsdException w:name="Table Web 1" w:semiHidden="1" w:unhideWhenUsed="1"/>
     <w:lsdException w:name="Table Web 2" w:semiHidden="1" w:unhideWhenUsed="1"/>
+    <w:lsdException w:name="Table Web 3" w:semiHidden="1" w:unhideWhenUsed="1"/>
     <w:lsdException w:name="Balloon Text" w:semiHidden="1" w:unhideWhenUsed="1"/>
     <w:lsdException w:name="Table Grid" w:uiPriority="39"/>
+    <w:lsdException w:name="Table Theme" w:semiHidden="1" w:unhideWhenUsed="1"/>
     <w:lsdException w:name="Placeholder Text" w:semiHidden="1"/>
     <w:lsdException w:name="No Spacing" w:uiPriority="1" w:qFormat="1"/>
     <w:lsdException w:name="Light Shading" w:uiPriority="60"/>

</xml_diff>

<commit_message>
time handled in a different way and data.csv to test in ros
</commit_message>
<xml_diff>
--- a/ros.docx
+++ b/ros.docx
@@ -25,484 +25,174 @@
           <w:lang w:val="en-US"/>
         </w:rPr>
       </w:pPr>
-      <w:r>
-        <w:rPr>
-          <w:lang w:val="en-US"/>
-        </w:rPr>
-        <w:t>rospack -h</w:t>
-      </w:r>
-    </w:p>
-    <w:p>
-      <w:pPr>
-        <w:rPr>
-          <w:lang w:val="en-US"/>
-        </w:rPr>
-      </w:pPr>
-    </w:p>
-    <w:p>
-      <w:pPr>
-        <w:rPr>
-          <w:lang w:val="en-US"/>
-        </w:rPr>
-      </w:pPr>
-      <w:r>
-        <w:rPr>
-          <w:lang w:val="en-US"/>
-        </w:rPr>
-        <w:t>rosversion -d</w:t>
-      </w:r>
-    </w:p>
-    <w:p>
-      <w:pPr>
-        <w:rPr>
-          <w:lang w:val="en-US"/>
-        </w:rPr>
-      </w:pPr>
-    </w:p>
-    <w:p>
-      <w:r>
-        <w:t>rospack list (per guardare tutti i pacchetti installati)</w:t>
-      </w:r>
-    </w:p>
-    <w:p/>
-    <w:p>
-      <w:r>
-        <w:t>I</w:t>
-      </w:r>
-      <w:r>
-        <w:t>n python puoi usare i pacchetti di python o quelli di ros, ad esempio puoi fare:</w:t>
-      </w:r>
-    </w:p>
-    <w:p>
-      <w:pPr>
-        <w:ind w:left="708"/>
-        <w:rPr>
-          <w:lang w:val="en-US"/>
-        </w:rPr>
-      </w:pPr>
-      <w:r>
-        <w:rPr>
-          <w:lang w:val="en-US"/>
-        </w:rPr>
-        <w:t>import numpy as np</w:t>
-      </w:r>
-    </w:p>
-    <w:p>
-      <w:pPr>
-        <w:rPr>
-          <w:lang w:val="en-US"/>
-        </w:rPr>
-      </w:pPr>
-      <w:r>
-        <w:rPr>
-          <w:lang w:val="en-US"/>
-        </w:rPr>
-        <w:t>oppure</w:t>
-      </w:r>
-    </w:p>
-    <w:p>
-      <w:pPr>
-        <w:ind w:left="708"/>
-        <w:rPr>
-          <w:lang w:val="en-US"/>
-        </w:rPr>
-      </w:pPr>
-      <w:r>
-        <w:rPr>
-          <w:lang w:val="en-US"/>
-        </w:rPr>
-        <w:t>from geometry_msgs.msg import Twist, Quaternion</w:t>
-      </w:r>
-    </w:p>
-    <w:p>
-      <w:r>
-        <w:t>il primo import è dai pacchetti python il secondo dai pacchetti di ros</w:t>
-      </w:r>
-    </w:p>
-    <w:p/>
-    <w:p>
-      <w:r>
-        <w:t>rospack find turtlesim (per verificare se un pacchetto è installato)</w:t>
-      </w:r>
-    </w:p>
-    <w:p/>
-    <w:p>
-      <w:pPr>
-        <w:rPr>
-          <w:lang w:val="en-US"/>
-        </w:rPr>
-      </w:pPr>
-      <w:r>
-        <w:rPr>
-          <w:lang w:val="en-US"/>
-        </w:rPr>
-        <w:t>Note</w:t>
-      </w:r>
-      <w:r>
-        <w:rPr>
-          <w:lang w:val="en-US"/>
-        </w:rPr>
-        <w:t>:</w:t>
-      </w:r>
-      <w:r>
-        <w:rPr>
-          <w:lang w:val="en-US"/>
-        </w:rPr>
-        <w:t xml:space="preserve"> to install could be important remove devel and build folder in catkin folder.</w:t>
-      </w:r>
-    </w:p>
-    <w:p>
-      <w:pPr>
-        <w:rPr>
-          <w:lang w:val="en-US"/>
-        </w:rPr>
-      </w:pPr>
-    </w:p>
-    <w:p>
-      <w:pPr>
-        <w:rPr>
-          <w:lang w:val="en-US"/>
-        </w:rPr>
-      </w:pPr>
-      <w:r>
-        <w:rPr>
-          <w:lang w:val="en-US"/>
-        </w:rPr>
-        <w:t>To see all topic currently activated</w:t>
-      </w:r>
-      <w:r>
-        <w:rPr>
-          <w:lang w:val="en-US"/>
-        </w:rPr>
-        <w:t>:</w:t>
-      </w:r>
-    </w:p>
-    <w:p>
-      <w:pPr>
-        <w:rPr>
-          <w:lang w:val="en-US"/>
-        </w:rPr>
-      </w:pPr>
-      <w:r>
-        <w:rPr>
-          <w:lang w:val="en-US"/>
-        </w:rPr>
-        <w:t>rostopic list</w:t>
-      </w:r>
-    </w:p>
-    <w:p>
-      <w:pPr>
-        <w:rPr>
-          <w:lang w:val="en-US"/>
-        </w:rPr>
-      </w:pPr>
-      <w:r>
-        <w:rPr>
-          <w:lang w:val="en-US"/>
-        </w:rPr>
-        <w:t>rostopic info /cmd_vel</w:t>
-      </w:r>
-    </w:p>
-    <w:p>
-      <w:pPr>
-        <w:rPr>
-          <w:lang w:val="en-US"/>
-        </w:rPr>
-      </w:pPr>
-      <w:r>
-        <w:rPr>
-          <w:lang w:val="en-US"/>
-        </w:rPr>
-        <w:t>http://wiki.ros.org/it/ROS/Tutorials/UnderstandingTopics</w:t>
-      </w:r>
-    </w:p>
-    <w:p>
-      <w:pPr>
-        <w:rPr>
-          <w:lang w:val="en-US"/>
-        </w:rPr>
-      </w:pPr>
-    </w:p>
-    <w:p>
-      <w:pPr>
-        <w:rPr>
-          <w:lang w:val="en-US"/>
-        </w:rPr>
-      </w:pPr>
-      <w:r>
-        <w:rPr>
-          <w:b/>
-          <w:bCs/>
-          <w:lang w:val="en-US"/>
-        </w:rPr>
-        <w:t>To install a package</w:t>
-      </w:r>
-      <w:r>
-        <w:rPr>
-          <w:lang w:val="en-US"/>
-        </w:rPr>
-        <w:t>:</w:t>
-      </w:r>
-    </w:p>
-    <w:p>
-      <w:pPr>
-        <w:rPr>
-          <w:lang w:val="en-US"/>
-        </w:rPr>
-      </w:pPr>
-      <w:r>
-        <w:rPr>
-          <w:lang w:val="en-US"/>
-        </w:rPr>
-        <w:t>https://industrial-training-master.readthedocs.io/en/melodic/_source/session1/Installing-Existing-Packages.html</w:t>
-      </w:r>
-    </w:p>
-    <w:p>
-      <w:pPr>
-        <w:rPr>
-          <w:lang w:val="en-US"/>
-        </w:rPr>
-      </w:pPr>
-    </w:p>
-    <w:p>
-      <w:pPr>
-        <w:rPr>
-          <w:b/>
-          <w:bCs/>
-          <w:lang w:val="en-US"/>
-        </w:rPr>
-      </w:pPr>
-      <w:r>
-        <w:rPr>
-          <w:b/>
-          <w:bCs/>
-          <w:lang w:val="en-US"/>
-        </w:rPr>
-        <w:t>To install a package of a specific branch</w:t>
-      </w:r>
-    </w:p>
-    <w:p>
-      <w:pPr>
-        <w:rPr>
-          <w:lang w:val="en-US"/>
-        </w:rPr>
-      </w:pPr>
-      <w:r>
-        <w:rPr>
-          <w:lang w:val="en-US"/>
-        </w:rPr>
-        <w:t>git clone https://github.com/tu-darmstadt-ros-pkg/hector_quadrotor.git --branch catkin</w:t>
-      </w:r>
-    </w:p>
-    <w:p>
-      <w:pPr>
-        <w:rPr>
-          <w:lang w:val="en-US"/>
-        </w:rPr>
-      </w:pPr>
-    </w:p>
-    <w:p>
-      <w:pPr>
-        <w:rPr>
-          <w:lang w:val="en-US"/>
-        </w:rPr>
-      </w:pPr>
-      <w:r>
-        <w:rPr>
-          <w:b/>
-          <w:bCs/>
-          <w:lang w:val="en-US"/>
-        </w:rPr>
-        <w:t>To remove a package</w:t>
-      </w:r>
-      <w:r>
-        <w:rPr>
-          <w:lang w:val="en-US"/>
-        </w:rPr>
-        <w:t>:</w:t>
-      </w:r>
-    </w:p>
-    <w:p>
-      <w:pPr>
-        <w:rPr>
-          <w:lang w:val="en-US"/>
-        </w:rPr>
-      </w:pPr>
-      <w:r>
-        <w:rPr>
-          <w:lang w:val="en-US"/>
-        </w:rPr>
-        <w:t>Type sudo apt-get remove ros-fuerte-package_name in the terminal if you have installed a Debian package. Delete the folder otherwise.</w:t>
-      </w:r>
-    </w:p>
-    <w:p>
-      <w:pPr>
-        <w:rPr>
-          <w:lang w:val="en-US"/>
-        </w:rPr>
-      </w:pPr>
-    </w:p>
-    <w:p>
-      <w:pPr>
-        <w:rPr>
-          <w:lang w:val="en-US"/>
-        </w:rPr>
-      </w:pPr>
-      <w:r>
-        <w:rPr>
-          <w:b/>
-          <w:bCs/>
-          <w:lang w:val="en-US"/>
-        </w:rPr>
-        <w:t>Give permission current folder</w:t>
-      </w:r>
-      <w:r>
-        <w:rPr>
-          <w:lang w:val="en-US"/>
-        </w:rPr>
-        <w:t>:</w:t>
-      </w:r>
-    </w:p>
-    <w:p>
-      <w:pPr>
-        <w:rPr>
-          <w:lang w:val="en-US"/>
-        </w:rPr>
-      </w:pPr>
-      <w:r>
-        <w:rPr>
-          <w:lang w:val="en-US"/>
-        </w:rPr>
-        <w:t>chmod -R 777 ./</w:t>
-      </w:r>
-    </w:p>
-    <w:p>
-      <w:pPr>
-        <w:rPr>
-          <w:lang w:val="en-US"/>
-        </w:rPr>
-      </w:pPr>
-    </w:p>
-    <w:p>
-      <w:pPr>
-        <w:rPr>
-          <w:lang w:val="en-US"/>
-        </w:rPr>
-      </w:pPr>
-      <w:r>
-        <w:rPr>
-          <w:b/>
-          <w:bCs/>
-          <w:lang w:val="en-US"/>
-        </w:rPr>
-        <w:t>Build projects and restart</w:t>
-      </w:r>
-      <w:r>
-        <w:rPr>
-          <w:lang w:val="en-US"/>
-        </w:rPr>
-        <w:t>:</w:t>
-      </w:r>
-    </w:p>
-    <w:p>
-      <w:pPr>
-        <w:rPr>
-          <w:lang w:val="en-US"/>
-        </w:rPr>
-      </w:pPr>
-      <w:r>
-        <w:rPr>
-          <w:lang w:val="en-US"/>
-        </w:rPr>
-        <w:t>catkin build</w:t>
-      </w:r>
-    </w:p>
-    <w:p>
-      <w:pPr>
-        <w:rPr>
-          <w:lang w:val="en-US"/>
-        </w:rPr>
-      </w:pPr>
-      <w:r>
-        <w:rPr>
-          <w:lang w:val="en-US"/>
-        </w:rPr>
-        <w:t>re.</w:t>
-      </w:r>
-    </w:p>
-    <w:p>
-      <w:pPr>
-        <w:rPr>
-          <w:lang w:val="en-US"/>
-        </w:rPr>
-      </w:pPr>
-    </w:p>
-    <w:p>
-      <w:pPr>
-        <w:rPr>
-          <w:lang w:val="en-US"/>
-        </w:rPr>
-      </w:pPr>
-      <w:r>
-        <w:rPr>
-          <w:lang w:val="en-US"/>
-        </w:rPr>
-        <w:t xml:space="preserve">Start always this command in a terminal when run a </w:t>
-      </w:r>
-      <w:r>
-        <w:rPr>
-          <w:lang w:val="en-US"/>
-        </w:rPr>
-        <w:t>project (it’s not necessary if open gazebo)</w:t>
-      </w:r>
-      <w:r>
-        <w:rPr>
-          <w:lang w:val="en-US"/>
-        </w:rPr>
-        <w:t>:</w:t>
-      </w:r>
-    </w:p>
-    <w:p>
-      <w:pPr>
-        <w:rPr>
-          <w:lang w:val="en-US"/>
-        </w:rPr>
-      </w:pPr>
-      <w:r>
-        <w:rPr>
-          <w:lang w:val="en-US"/>
-        </w:rPr>
-        <w:t>roscore</w:t>
-      </w:r>
-    </w:p>
-    <w:p>
-      <w:pPr>
-        <w:rPr>
-          <w:lang w:val="en-US"/>
-        </w:rPr>
-      </w:pPr>
-    </w:p>
-    <w:p>
-      <w:pPr>
-        <w:rPr>
-          <w:lang w:val="en-US"/>
-        </w:rPr>
-      </w:pPr>
-      <w:r>
-        <w:rPr>
-          <w:lang w:val="en-US"/>
-        </w:rPr>
-        <w:t xml:space="preserve">To install </w:t>
-      </w:r>
-      <w:hyperlink r:id="rId4" w:history="1">
-        <w:r>
-          <w:rPr>
-            <w:rStyle w:val="Collegamentoipertestuale"/>
-            <w:lang w:val="en-US"/>
-          </w:rPr>
-          <w:t>https://github.com/bingyo/tello_ros_gazebo</w:t>
-        </w:r>
-      </w:hyperlink>
+      <w:proofErr w:type="spellStart"/>
+      <w:r>
+        <w:rPr>
+          <w:lang w:val="en-US"/>
+        </w:rPr>
+        <w:t>rospack</w:t>
+      </w:r>
+      <w:proofErr w:type="spellEnd"/>
+      <w:r>
+        <w:rPr>
+          <w:lang w:val="en-US"/>
+        </w:rPr>
+        <w:t xml:space="preserve"> -h</w:t>
+      </w:r>
+    </w:p>
+    <w:p>
+      <w:pPr>
+        <w:rPr>
+          <w:lang w:val="en-US"/>
+        </w:rPr>
+      </w:pPr>
+    </w:p>
+    <w:p>
+      <w:pPr>
+        <w:rPr>
+          <w:lang w:val="en-US"/>
+        </w:rPr>
+      </w:pPr>
+      <w:proofErr w:type="spellStart"/>
+      <w:r>
+        <w:rPr>
+          <w:lang w:val="en-US"/>
+        </w:rPr>
+        <w:t>rosversion</w:t>
+      </w:r>
+      <w:proofErr w:type="spellEnd"/>
+      <w:r>
+        <w:rPr>
+          <w:lang w:val="en-US"/>
+        </w:rPr>
+        <w:t xml:space="preserve"> -d</w:t>
+      </w:r>
+    </w:p>
+    <w:p>
+      <w:pPr>
+        <w:rPr>
+          <w:lang w:val="en-US"/>
+        </w:rPr>
+      </w:pPr>
+    </w:p>
+    <w:p>
+      <w:pPr>
+        <w:rPr>
+          <w:lang w:val="en-US"/>
+        </w:rPr>
+      </w:pPr>
+      <w:proofErr w:type="spellStart"/>
+      <w:r>
+        <w:rPr>
+          <w:lang w:val="en-US"/>
+        </w:rPr>
+        <w:t>rostopic</w:t>
+      </w:r>
+      <w:proofErr w:type="spellEnd"/>
+      <w:r>
+        <w:rPr>
+          <w:lang w:val="en-US"/>
+        </w:rPr>
+        <w:t xml:space="preserve"> list</w:t>
+      </w:r>
+    </w:p>
+    <w:p>
+      <w:pPr>
+        <w:rPr>
+          <w:lang w:val="en-US"/>
+        </w:rPr>
+      </w:pPr>
+      <w:proofErr w:type="spellStart"/>
+      <w:r>
+        <w:rPr>
+          <w:lang w:val="en-US"/>
+        </w:rPr>
+        <w:t>rostopic</w:t>
+      </w:r>
+      <w:proofErr w:type="spellEnd"/>
+      <w:r>
+        <w:rPr>
+          <w:lang w:val="en-US"/>
+        </w:rPr>
+        <w:t xml:space="preserve"> echo /</w:t>
+      </w:r>
+      <w:r>
+        <w:rPr>
+          <w:lang w:val="en-US"/>
+        </w:rPr>
+        <w:t xml:space="preserve"> </w:t>
+      </w:r>
+      <w:proofErr w:type="spellStart"/>
+      <w:r>
+        <w:rPr>
+          <w:lang w:val="en-US"/>
+        </w:rPr>
+        <w:t>cmd_vel</w:t>
+      </w:r>
+      <w:proofErr w:type="spellEnd"/>
+    </w:p>
+    <w:p>
+      <w:pPr>
+        <w:rPr>
+          <w:lang w:val="en-US"/>
+        </w:rPr>
+      </w:pPr>
+      <w:proofErr w:type="spellStart"/>
+      <w:r>
+        <w:rPr>
+          <w:lang w:val="en-US"/>
+        </w:rPr>
+        <w:t>rosnode</w:t>
+      </w:r>
+      <w:proofErr w:type="spellEnd"/>
+      <w:r>
+        <w:rPr>
+          <w:lang w:val="en-US"/>
+        </w:rPr>
+        <w:t xml:space="preserve"> list</w:t>
+      </w:r>
+    </w:p>
+    <w:p>
+      <w:pPr>
+        <w:rPr>
+          <w:lang w:val="en-US"/>
+        </w:rPr>
+      </w:pPr>
+      <w:proofErr w:type="spellStart"/>
+      <w:r>
+        <w:rPr>
+          <w:lang w:val="en-US"/>
+        </w:rPr>
+        <w:t>rosmsg</w:t>
+      </w:r>
+      <w:proofErr w:type="spellEnd"/>
+      <w:r>
+        <w:rPr>
+          <w:lang w:val="en-US"/>
+        </w:rPr>
+        <w:t xml:space="preserve"> list</w:t>
+      </w:r>
+    </w:p>
+    <w:p>
+      <w:pPr>
+        <w:rPr>
+          <w:lang w:val="en-US"/>
+        </w:rPr>
+      </w:pPr>
+      <w:proofErr w:type="spellStart"/>
+      <w:r>
+        <w:rPr>
+          <w:lang w:val="en-US"/>
+        </w:rPr>
+        <w:t>rosservice</w:t>
+      </w:r>
+      <w:proofErr w:type="spellEnd"/>
+      <w:r>
+        <w:rPr>
+          <w:lang w:val="en-US"/>
+        </w:rPr>
+        <w:t xml:space="preserve"> list</w:t>
+      </w:r>
     </w:p>
     <w:p>
       <w:pPr>
@@ -515,10 +205,10 @@
           <w:noProof/>
         </w:rPr>
         <w:drawing>
-          <wp:inline distT="0" distB="0" distL="0" distR="0" wp14:anchorId="370D7C0E" wp14:editId="415E5E54">
-            <wp:extent cx="4044950" cy="1192752"/>
-            <wp:effectExtent l="0" t="0" r="0" b="7620"/>
-            <wp:docPr id="1" name="Immagine 1"/>
+          <wp:inline distT="0" distB="0" distL="0" distR="0" wp14:anchorId="130E6360" wp14:editId="21D118C0">
+            <wp:extent cx="4467225" cy="691449"/>
+            <wp:effectExtent l="0" t="0" r="0" b="0"/>
+            <wp:docPr id="6" name="Immagine 6"/>
             <wp:cNvGraphicFramePr>
               <a:graphicFrameLocks xmlns:a="http://schemas.openxmlformats.org/drawingml/2006/main" noChangeAspect="1"/>
             </wp:cNvGraphicFramePr>
@@ -530,7 +220,7 @@
                     <pic:cNvPicPr/>
                   </pic:nvPicPr>
                   <pic:blipFill>
-                    <a:blip r:embed="rId5"/>
+                    <a:blip r:embed="rId4"/>
                     <a:stretch>
                       <a:fillRect/>
                     </a:stretch>
@@ -538,7 +228,7 @@
                   <pic:spPr>
                     <a:xfrm>
                       <a:off x="0" y="0"/>
-                      <a:ext cx="4061319" cy="1197579"/>
+                      <a:ext cx="4492190" cy="695313"/>
                     </a:xfrm>
                     <a:prstGeom prst="rect">
                       <a:avLst/>
@@ -552,9 +242,681 @@
       </w:r>
     </w:p>
     <w:p>
-      <w:r>
-        <w:t>inoltre installare quelli sottolineati in giallo:</w:t>
-      </w:r>
+      <w:pPr>
+        <w:rPr>
+          <w:lang w:val="en-US"/>
+        </w:rPr>
+      </w:pPr>
+      <w:proofErr w:type="spellStart"/>
+      <w:r>
+        <w:rPr>
+          <w:lang w:val="en-US"/>
+        </w:rPr>
+        <w:t>rosservice</w:t>
+      </w:r>
+      <w:proofErr w:type="spellEnd"/>
+      <w:r>
+        <w:rPr>
+          <w:lang w:val="en-US"/>
+        </w:rPr>
+        <w:t xml:space="preserve"> call /</w:t>
+      </w:r>
+      <w:proofErr w:type="spellStart"/>
+      <w:r>
+        <w:rPr>
+          <w:lang w:val="en-US"/>
+        </w:rPr>
+        <w:t>enable_motors</w:t>
+      </w:r>
+      <w:proofErr w:type="spellEnd"/>
+      <w:r>
+        <w:rPr>
+          <w:lang w:val="en-US"/>
+        </w:rPr>
+        <w:t xml:space="preserve"> "</w:t>
+      </w:r>
+      <w:proofErr w:type="gramStart"/>
+      <w:r>
+        <w:rPr>
+          <w:lang w:val="en-US"/>
+        </w:rPr>
+        <w:t>enable:</w:t>
+      </w:r>
+      <w:proofErr w:type="gramEnd"/>
+      <w:r>
+        <w:rPr>
+          <w:lang w:val="en-US"/>
+        </w:rPr>
+        <w:t xml:space="preserve"> true"</w:t>
+      </w:r>
+    </w:p>
+    <w:p>
+      <w:pPr>
+        <w:rPr>
+          <w:lang w:val="en-US"/>
+        </w:rPr>
+      </w:pPr>
+    </w:p>
+    <w:p>
+      <w:pPr>
+        <w:rPr>
+          <w:lang w:val="en-US"/>
+        </w:rPr>
+      </w:pPr>
+    </w:p>
+    <w:p>
+      <w:proofErr w:type="spellStart"/>
+      <w:r>
+        <w:t>rospack</w:t>
+      </w:r>
+      <w:proofErr w:type="spellEnd"/>
+      <w:r>
+        <w:t xml:space="preserve"> list (per guardare tutti i pacchetti installati)</w:t>
+      </w:r>
+    </w:p>
+    <w:p/>
+    <w:p>
+      <w:r>
+        <w:t>I</w:t>
+      </w:r>
+      <w:r>
+        <w:t xml:space="preserve">n </w:t>
+      </w:r>
+      <w:proofErr w:type="spellStart"/>
+      <w:r>
+        <w:t>python</w:t>
+      </w:r>
+      <w:proofErr w:type="spellEnd"/>
+      <w:r>
+        <w:t xml:space="preserve"> puoi usare i pacchetti di </w:t>
+      </w:r>
+      <w:proofErr w:type="spellStart"/>
+      <w:r>
+        <w:t>python</w:t>
+      </w:r>
+      <w:proofErr w:type="spellEnd"/>
+      <w:r>
+        <w:t xml:space="preserve"> o quelli di </w:t>
+      </w:r>
+      <w:proofErr w:type="spellStart"/>
+      <w:r>
+        <w:t>ros</w:t>
+      </w:r>
+      <w:proofErr w:type="spellEnd"/>
+      <w:r>
+        <w:t>, ad esempio puoi fare:</w:t>
+      </w:r>
+    </w:p>
+    <w:p>
+      <w:pPr>
+        <w:ind w:left="708"/>
+        <w:rPr>
+          <w:lang w:val="en-US"/>
+        </w:rPr>
+      </w:pPr>
+      <w:r>
+        <w:rPr>
+          <w:lang w:val="en-US"/>
+        </w:rPr>
+        <w:t xml:space="preserve">import </w:t>
+      </w:r>
+      <w:proofErr w:type="spellStart"/>
+      <w:r>
+        <w:rPr>
+          <w:lang w:val="en-US"/>
+        </w:rPr>
+        <w:t>numpy</w:t>
+      </w:r>
+      <w:proofErr w:type="spellEnd"/>
+      <w:r>
+        <w:rPr>
+          <w:lang w:val="en-US"/>
+        </w:rPr>
+        <w:t xml:space="preserve"> as np</w:t>
+      </w:r>
+    </w:p>
+    <w:p>
+      <w:pPr>
+        <w:rPr>
+          <w:lang w:val="en-US"/>
+        </w:rPr>
+      </w:pPr>
+      <w:proofErr w:type="spellStart"/>
+      <w:r>
+        <w:rPr>
+          <w:lang w:val="en-US"/>
+        </w:rPr>
+        <w:t>oppure</w:t>
+      </w:r>
+      <w:proofErr w:type="spellEnd"/>
+    </w:p>
+    <w:p>
+      <w:pPr>
+        <w:ind w:left="708"/>
+        <w:rPr>
+          <w:lang w:val="en-US"/>
+        </w:rPr>
+      </w:pPr>
+      <w:r>
+        <w:rPr>
+          <w:lang w:val="en-US"/>
+        </w:rPr>
+        <w:t>from geometry_msgs.msg import Twist, Quaternion</w:t>
+      </w:r>
+    </w:p>
+    <w:p>
+      <w:r>
+        <w:t xml:space="preserve">il primo import è dai pacchetti </w:t>
+      </w:r>
+      <w:proofErr w:type="spellStart"/>
+      <w:r>
+        <w:t>python</w:t>
+      </w:r>
+      <w:proofErr w:type="spellEnd"/>
+      <w:r>
+        <w:t xml:space="preserve"> il secondo dai pacchetti di </w:t>
+      </w:r>
+      <w:proofErr w:type="spellStart"/>
+      <w:r>
+        <w:t>ros</w:t>
+      </w:r>
+      <w:proofErr w:type="spellEnd"/>
+    </w:p>
+    <w:p/>
+    <w:p>
+      <w:proofErr w:type="spellStart"/>
+      <w:r>
+        <w:t>rospack</w:t>
+      </w:r>
+      <w:proofErr w:type="spellEnd"/>
+      <w:r>
+        <w:t xml:space="preserve"> </w:t>
+      </w:r>
+      <w:proofErr w:type="spellStart"/>
+      <w:r>
+        <w:t>find</w:t>
+      </w:r>
+      <w:proofErr w:type="spellEnd"/>
+      <w:r>
+        <w:t xml:space="preserve"> </w:t>
+      </w:r>
+      <w:proofErr w:type="spellStart"/>
+      <w:r>
+        <w:t>turtlesim</w:t>
+      </w:r>
+      <w:proofErr w:type="spellEnd"/>
+      <w:r>
+        <w:t xml:space="preserve"> (per verificare se un pacchetto è installato)</w:t>
+      </w:r>
+    </w:p>
+    <w:p/>
+    <w:p>
+      <w:pPr>
+        <w:rPr>
+          <w:lang w:val="en-US"/>
+        </w:rPr>
+      </w:pPr>
+      <w:r>
+        <w:rPr>
+          <w:lang w:val="en-US"/>
+        </w:rPr>
+        <w:t>Note</w:t>
+      </w:r>
+      <w:r>
+        <w:rPr>
+          <w:lang w:val="en-US"/>
+        </w:rPr>
+        <w:t>:</w:t>
+      </w:r>
+      <w:r>
+        <w:rPr>
+          <w:lang w:val="en-US"/>
+        </w:rPr>
+        <w:t xml:space="preserve"> to install could be important remove </w:t>
+      </w:r>
+      <w:proofErr w:type="spellStart"/>
+      <w:r>
+        <w:rPr>
+          <w:lang w:val="en-US"/>
+        </w:rPr>
+        <w:t>devel</w:t>
+      </w:r>
+      <w:proofErr w:type="spellEnd"/>
+      <w:r>
+        <w:rPr>
+          <w:lang w:val="en-US"/>
+        </w:rPr>
+        <w:t xml:space="preserve"> and build folder in catkin folder.</w:t>
+      </w:r>
+    </w:p>
+    <w:p>
+      <w:pPr>
+        <w:rPr>
+          <w:lang w:val="en-US"/>
+        </w:rPr>
+      </w:pPr>
+    </w:p>
+    <w:p>
+      <w:pPr>
+        <w:rPr>
+          <w:lang w:val="en-US"/>
+        </w:rPr>
+      </w:pPr>
+      <w:r>
+        <w:rPr>
+          <w:lang w:val="en-US"/>
+        </w:rPr>
+        <w:t>To see all topic currently activated</w:t>
+      </w:r>
+      <w:r>
+        <w:rPr>
+          <w:lang w:val="en-US"/>
+        </w:rPr>
+        <w:t>:</w:t>
+      </w:r>
+    </w:p>
+    <w:p>
+      <w:pPr>
+        <w:rPr>
+          <w:lang w:val="en-US"/>
+        </w:rPr>
+      </w:pPr>
+      <w:proofErr w:type="spellStart"/>
+      <w:r>
+        <w:rPr>
+          <w:lang w:val="en-US"/>
+        </w:rPr>
+        <w:t>rostopic</w:t>
+      </w:r>
+      <w:proofErr w:type="spellEnd"/>
+      <w:r>
+        <w:rPr>
+          <w:lang w:val="en-US"/>
+        </w:rPr>
+        <w:t xml:space="preserve"> list</w:t>
+      </w:r>
+    </w:p>
+    <w:p>
+      <w:pPr>
+        <w:rPr>
+          <w:lang w:val="en-US"/>
+        </w:rPr>
+      </w:pPr>
+      <w:proofErr w:type="spellStart"/>
+      <w:r>
+        <w:rPr>
+          <w:lang w:val="en-US"/>
+        </w:rPr>
+        <w:t>rostopic</w:t>
+      </w:r>
+      <w:proofErr w:type="spellEnd"/>
+      <w:r>
+        <w:rPr>
+          <w:lang w:val="en-US"/>
+        </w:rPr>
+        <w:t xml:space="preserve"> info /</w:t>
+      </w:r>
+      <w:proofErr w:type="spellStart"/>
+      <w:r>
+        <w:rPr>
+          <w:lang w:val="en-US"/>
+        </w:rPr>
+        <w:t>cmd_vel</w:t>
+      </w:r>
+      <w:proofErr w:type="spellEnd"/>
+    </w:p>
+    <w:p>
+      <w:pPr>
+        <w:rPr>
+          <w:lang w:val="en-US"/>
+        </w:rPr>
+      </w:pPr>
+      <w:r>
+        <w:rPr>
+          <w:lang w:val="en-US"/>
+        </w:rPr>
+        <w:t>http://wiki.ros.org/it/ROS/Tutorials/UnderstandingTopics</w:t>
+      </w:r>
+    </w:p>
+    <w:p>
+      <w:pPr>
+        <w:rPr>
+          <w:lang w:val="en-US"/>
+        </w:rPr>
+      </w:pPr>
+    </w:p>
+    <w:p>
+      <w:pPr>
+        <w:rPr>
+          <w:lang w:val="en-US"/>
+        </w:rPr>
+      </w:pPr>
+      <w:r>
+        <w:rPr>
+          <w:b/>
+          <w:bCs/>
+          <w:lang w:val="en-US"/>
+        </w:rPr>
+        <w:t>To install a package</w:t>
+      </w:r>
+      <w:r>
+        <w:rPr>
+          <w:lang w:val="en-US"/>
+        </w:rPr>
+        <w:t>:</w:t>
+      </w:r>
+    </w:p>
+    <w:p>
+      <w:pPr>
+        <w:rPr>
+          <w:lang w:val="en-US"/>
+        </w:rPr>
+      </w:pPr>
+      <w:r>
+        <w:rPr>
+          <w:lang w:val="en-US"/>
+        </w:rPr>
+        <w:t>https://industrial-training-master.readthedocs.io/en/melodic/_source/session1/Installing-Existing-Packages.html</w:t>
+      </w:r>
+    </w:p>
+    <w:p>
+      <w:pPr>
+        <w:rPr>
+          <w:lang w:val="en-US"/>
+        </w:rPr>
+      </w:pPr>
+    </w:p>
+    <w:p>
+      <w:pPr>
+        <w:rPr>
+          <w:b/>
+          <w:bCs/>
+          <w:lang w:val="en-US"/>
+        </w:rPr>
+      </w:pPr>
+      <w:r>
+        <w:rPr>
+          <w:b/>
+          <w:bCs/>
+          <w:lang w:val="en-US"/>
+        </w:rPr>
+        <w:t>To install a package of a specific branch</w:t>
+      </w:r>
+    </w:p>
+    <w:p>
+      <w:pPr>
+        <w:rPr>
+          <w:lang w:val="en-US"/>
+        </w:rPr>
+      </w:pPr>
+      <w:r>
+        <w:rPr>
+          <w:lang w:val="en-US"/>
+        </w:rPr>
+        <w:t>git clone https://github.com/tu-darmstadt-ros-pkg/hector_quadrotor.git --branch catkin</w:t>
+      </w:r>
+    </w:p>
+    <w:p>
+      <w:pPr>
+        <w:rPr>
+          <w:lang w:val="en-US"/>
+        </w:rPr>
+      </w:pPr>
+    </w:p>
+    <w:p>
+      <w:pPr>
+        <w:rPr>
+          <w:lang w:val="en-US"/>
+        </w:rPr>
+      </w:pPr>
+      <w:r>
+        <w:rPr>
+          <w:b/>
+          <w:bCs/>
+          <w:lang w:val="en-US"/>
+        </w:rPr>
+        <w:t>To remove a package</w:t>
+      </w:r>
+      <w:r>
+        <w:rPr>
+          <w:lang w:val="en-US"/>
+        </w:rPr>
+        <w:t>:</w:t>
+      </w:r>
+    </w:p>
+    <w:p>
+      <w:pPr>
+        <w:rPr>
+          <w:lang w:val="en-US"/>
+        </w:rPr>
+      </w:pPr>
+      <w:r>
+        <w:rPr>
+          <w:lang w:val="en-US"/>
+        </w:rPr>
+        <w:t xml:space="preserve">Type </w:t>
+      </w:r>
+      <w:proofErr w:type="spellStart"/>
+      <w:r>
+        <w:rPr>
+          <w:lang w:val="en-US"/>
+        </w:rPr>
+        <w:t>sudo</w:t>
+      </w:r>
+      <w:proofErr w:type="spellEnd"/>
+      <w:r>
+        <w:rPr>
+          <w:lang w:val="en-US"/>
+        </w:rPr>
+        <w:t xml:space="preserve"> apt-get remove </w:t>
+      </w:r>
+      <w:proofErr w:type="spellStart"/>
+      <w:r>
+        <w:rPr>
+          <w:lang w:val="en-US"/>
+        </w:rPr>
+        <w:t>ros-fuerte-package_name</w:t>
+      </w:r>
+      <w:proofErr w:type="spellEnd"/>
+      <w:r>
+        <w:rPr>
+          <w:lang w:val="en-US"/>
+        </w:rPr>
+        <w:t xml:space="preserve"> in the terminal if you have installed a Debian package. Delete the folder otherwise.</w:t>
+      </w:r>
+    </w:p>
+    <w:p>
+      <w:pPr>
+        <w:rPr>
+          <w:lang w:val="en-US"/>
+        </w:rPr>
+      </w:pPr>
+    </w:p>
+    <w:p>
+      <w:pPr>
+        <w:rPr>
+          <w:lang w:val="en-US"/>
+        </w:rPr>
+      </w:pPr>
+      <w:r>
+        <w:rPr>
+          <w:b/>
+          <w:bCs/>
+          <w:lang w:val="en-US"/>
+        </w:rPr>
+        <w:t>Give permission current folder</w:t>
+      </w:r>
+      <w:r>
+        <w:rPr>
+          <w:lang w:val="en-US"/>
+        </w:rPr>
+        <w:t>:</w:t>
+      </w:r>
+    </w:p>
+    <w:p>
+      <w:pPr>
+        <w:rPr>
+          <w:lang w:val="en-US"/>
+        </w:rPr>
+      </w:pPr>
+      <w:proofErr w:type="spellStart"/>
+      <w:r>
+        <w:rPr>
+          <w:lang w:val="en-US"/>
+        </w:rPr>
+        <w:t>chmod</w:t>
+      </w:r>
+      <w:proofErr w:type="spellEnd"/>
+      <w:r>
+        <w:rPr>
+          <w:lang w:val="en-US"/>
+        </w:rPr>
+        <w:t xml:space="preserve"> -R </w:t>
+      </w:r>
+      <w:proofErr w:type="gramStart"/>
+      <w:r>
+        <w:rPr>
+          <w:lang w:val="en-US"/>
+        </w:rPr>
+        <w:t>777 .</w:t>
+      </w:r>
+      <w:proofErr w:type="gramEnd"/>
+      <w:r>
+        <w:rPr>
+          <w:lang w:val="en-US"/>
+        </w:rPr>
+        <w:t>/</w:t>
+      </w:r>
+    </w:p>
+    <w:p>
+      <w:pPr>
+        <w:rPr>
+          <w:lang w:val="en-US"/>
+        </w:rPr>
+      </w:pPr>
+    </w:p>
+    <w:p>
+      <w:pPr>
+        <w:rPr>
+          <w:lang w:val="en-US"/>
+        </w:rPr>
+      </w:pPr>
+      <w:r>
+        <w:rPr>
+          <w:b/>
+          <w:bCs/>
+          <w:lang w:val="en-US"/>
+        </w:rPr>
+        <w:t>Build projects and restart</w:t>
+      </w:r>
+      <w:r>
+        <w:rPr>
+          <w:lang w:val="en-US"/>
+        </w:rPr>
+        <w:t>:</w:t>
+      </w:r>
+    </w:p>
+    <w:p>
+      <w:pPr>
+        <w:rPr>
+          <w:lang w:val="en-US"/>
+        </w:rPr>
+      </w:pPr>
+      <w:r>
+        <w:rPr>
+          <w:lang w:val="en-US"/>
+        </w:rPr>
+        <w:t>catkin build</w:t>
+      </w:r>
+    </w:p>
+    <w:p>
+      <w:pPr>
+        <w:rPr>
+          <w:lang w:val="en-US"/>
+        </w:rPr>
+      </w:pPr>
+      <w:r>
+        <w:rPr>
+          <w:lang w:val="en-US"/>
+        </w:rPr>
+        <w:t>re.</w:t>
+      </w:r>
+    </w:p>
+    <w:p>
+      <w:pPr>
+        <w:rPr>
+          <w:lang w:val="en-US"/>
+        </w:rPr>
+      </w:pPr>
+    </w:p>
+    <w:p>
+      <w:pPr>
+        <w:rPr>
+          <w:lang w:val="en-US"/>
+        </w:rPr>
+      </w:pPr>
+      <w:r>
+        <w:rPr>
+          <w:lang w:val="en-US"/>
+        </w:rPr>
+        <w:t xml:space="preserve">Start always this command in a terminal when run a </w:t>
+      </w:r>
+      <w:r>
+        <w:rPr>
+          <w:lang w:val="en-US"/>
+        </w:rPr>
+        <w:t>project (it’s not necessary if open gazebo)</w:t>
+      </w:r>
+      <w:r>
+        <w:rPr>
+          <w:lang w:val="en-US"/>
+        </w:rPr>
+        <w:t>:</w:t>
+      </w:r>
+    </w:p>
+    <w:p>
+      <w:pPr>
+        <w:rPr>
+          <w:lang w:val="en-US"/>
+        </w:rPr>
+      </w:pPr>
+      <w:proofErr w:type="spellStart"/>
+      <w:r>
+        <w:rPr>
+          <w:lang w:val="en-US"/>
+        </w:rPr>
+        <w:t>roscore</w:t>
+      </w:r>
+      <w:proofErr w:type="spellEnd"/>
+    </w:p>
+    <w:p>
+      <w:pPr>
+        <w:rPr>
+          <w:lang w:val="en-US"/>
+        </w:rPr>
+      </w:pPr>
+    </w:p>
+    <w:p>
+      <w:pPr>
+        <w:rPr>
+          <w:lang w:val="en-US"/>
+        </w:rPr>
+      </w:pPr>
+      <w:r>
+        <w:rPr>
+          <w:lang w:val="en-US"/>
+        </w:rPr>
+        <w:t xml:space="preserve">To install </w:t>
+      </w:r>
+      <w:hyperlink r:id="rId5" w:history="1">
+        <w:r>
+          <w:rPr>
+            <w:rStyle w:val="Collegamentoipertestuale"/>
+            <w:lang w:val="en-US"/>
+          </w:rPr>
+          <w:t>https://github.com/bingyo/tello_ros_gazebo</w:t>
+        </w:r>
+      </w:hyperlink>
     </w:p>
     <w:p>
       <w:pPr>
@@ -567,10 +929,10 @@
           <w:noProof/>
         </w:rPr>
         <w:drawing>
-          <wp:inline distT="0" distB="0" distL="0" distR="0" wp14:anchorId="68539511" wp14:editId="2D826359">
-            <wp:extent cx="3161759" cy="1085850"/>
-            <wp:effectExtent l="0" t="0" r="635" b="0"/>
-            <wp:docPr id="3" name="Immagine 3"/>
+          <wp:inline distT="0" distB="0" distL="0" distR="0" wp14:anchorId="370D7C0E" wp14:editId="415E5E54">
+            <wp:extent cx="4044950" cy="1192752"/>
+            <wp:effectExtent l="0" t="0" r="0" b="7620"/>
+            <wp:docPr id="1" name="Immagine 1"/>
             <wp:cNvGraphicFramePr>
               <a:graphicFrameLocks xmlns:a="http://schemas.openxmlformats.org/drawingml/2006/main" noChangeAspect="1"/>
             </wp:cNvGraphicFramePr>
@@ -590,7 +952,7 @@
                   <pic:spPr>
                     <a:xfrm>
                       <a:off x="0" y="0"/>
-                      <a:ext cx="3195577" cy="1097464"/>
+                      <a:ext cx="4061319" cy="1197579"/>
                     </a:xfrm>
                     <a:prstGeom prst="rect">
                       <a:avLst/>
@@ -604,6 +966,16 @@
       </w:r>
     </w:p>
     <w:p>
+      <w:proofErr w:type="gramStart"/>
+      <w:r>
+        <w:t>inoltre</w:t>
+      </w:r>
+      <w:proofErr w:type="gramEnd"/>
+      <w:r>
+        <w:t xml:space="preserve"> installare quelli sottolineati in giallo:</w:t>
+      </w:r>
+    </w:p>
+    <w:p>
       <w:pPr>
         <w:rPr>
           <w:lang w:val="en-US"/>
@@ -614,10 +986,10 @@
           <w:noProof/>
         </w:rPr>
         <w:drawing>
-          <wp:inline distT="0" distB="0" distL="0" distR="0" wp14:anchorId="1410BD2C" wp14:editId="02C4CC3E">
-            <wp:extent cx="3200400" cy="202764"/>
-            <wp:effectExtent l="0" t="0" r="0" b="6985"/>
-            <wp:docPr id="4" name="Immagine 4"/>
+          <wp:inline distT="0" distB="0" distL="0" distR="0" wp14:anchorId="68539511" wp14:editId="2D826359">
+            <wp:extent cx="3161759" cy="1085850"/>
+            <wp:effectExtent l="0" t="0" r="635" b="0"/>
+            <wp:docPr id="3" name="Immagine 3"/>
             <wp:cNvGraphicFramePr>
               <a:graphicFrameLocks xmlns:a="http://schemas.openxmlformats.org/drawingml/2006/main" noChangeAspect="1"/>
             </wp:cNvGraphicFramePr>
@@ -637,7 +1009,7 @@
                   <pic:spPr>
                     <a:xfrm>
                       <a:off x="0" y="0"/>
-                      <a:ext cx="3705048" cy="234736"/>
+                      <a:ext cx="3195577" cy="1097464"/>
                     </a:xfrm>
                     <a:prstGeom prst="rect">
                       <a:avLst/>
@@ -660,11 +1032,12 @@
         <w:rPr>
           <w:noProof/>
         </w:rPr>
+        <w:lastRenderedPageBreak/>
         <w:drawing>
-          <wp:inline distT="0" distB="0" distL="0" distR="0" wp14:anchorId="294E8858" wp14:editId="0AD65E75">
-            <wp:extent cx="3200400" cy="196612"/>
-            <wp:effectExtent l="0" t="0" r="0" b="0"/>
-            <wp:docPr id="5" name="Immagine 5"/>
+          <wp:inline distT="0" distB="0" distL="0" distR="0" wp14:anchorId="1410BD2C" wp14:editId="02C4CC3E">
+            <wp:extent cx="3200400" cy="202764"/>
+            <wp:effectExtent l="0" t="0" r="0" b="6985"/>
+            <wp:docPr id="4" name="Immagine 4"/>
             <wp:cNvGraphicFramePr>
               <a:graphicFrameLocks xmlns:a="http://schemas.openxmlformats.org/drawingml/2006/main" noChangeAspect="1"/>
             </wp:cNvGraphicFramePr>
@@ -684,6 +1057,53 @@
                   <pic:spPr>
                     <a:xfrm>
                       <a:off x="0" y="0"/>
+                      <a:ext cx="3705048" cy="234736"/>
+                    </a:xfrm>
+                    <a:prstGeom prst="rect">
+                      <a:avLst/>
+                    </a:prstGeom>
+                  </pic:spPr>
+                </pic:pic>
+              </a:graphicData>
+            </a:graphic>
+          </wp:inline>
+        </w:drawing>
+      </w:r>
+    </w:p>
+    <w:p>
+      <w:pPr>
+        <w:rPr>
+          <w:lang w:val="en-US"/>
+        </w:rPr>
+      </w:pPr>
+      <w:r>
+        <w:rPr>
+          <w:noProof/>
+        </w:rPr>
+        <w:drawing>
+          <wp:inline distT="0" distB="0" distL="0" distR="0" wp14:anchorId="294E8858" wp14:editId="0AD65E75">
+            <wp:extent cx="3200400" cy="196612"/>
+            <wp:effectExtent l="0" t="0" r="0" b="0"/>
+            <wp:docPr id="5" name="Immagine 5"/>
+            <wp:cNvGraphicFramePr>
+              <a:graphicFrameLocks xmlns:a="http://schemas.openxmlformats.org/drawingml/2006/main" noChangeAspect="1"/>
+            </wp:cNvGraphicFramePr>
+            <a:graphic xmlns:a="http://schemas.openxmlformats.org/drawingml/2006/main">
+              <a:graphicData uri="http://schemas.openxmlformats.org/drawingml/2006/picture">
+                <pic:pic xmlns:pic="http://schemas.openxmlformats.org/drawingml/2006/picture">
+                  <pic:nvPicPr>
+                    <pic:cNvPr id="1" name=""/>
+                    <pic:cNvPicPr/>
+                  </pic:nvPicPr>
+                  <pic:blipFill>
+                    <a:blip r:embed="rId9"/>
+                    <a:stretch>
+                      <a:fillRect/>
+                    </a:stretch>
+                  </pic:blipFill>
+                  <pic:spPr>
+                    <a:xfrm>
+                      <a:off x="0" y="0"/>
                       <a:ext cx="3436742" cy="211131"/>
                     </a:xfrm>
                     <a:prstGeom prst="rect">
@@ -714,8 +1134,16 @@
         <w:rPr>
           <w:lang w:val="en-US"/>
         </w:rPr>
-        <w:t>HOW TO START tello_ros_gazebo</w:t>
-      </w:r>
+        <w:t xml:space="preserve">HOW TO START </w:t>
+      </w:r>
+      <w:proofErr w:type="spellStart"/>
+      <w:r>
+        <w:rPr>
+          <w:lang w:val="en-US"/>
+        </w:rPr>
+        <w:t>tello_ros_gazebo</w:t>
+      </w:r>
+      <w:proofErr w:type="spellEnd"/>
     </w:p>
     <w:p>
       <w:pPr>
@@ -743,66 +1171,188 @@
           <w:bCs/>
           <w:lang w:val="en-US"/>
         </w:rPr>
-        <w:t xml:space="preserve"> (in catkin_ws/src folder)</w:t>
-      </w:r>
-      <w:bookmarkStart w:id="0" w:name="_GoBack"/>
-      <w:bookmarkEnd w:id="0"/>
-      <w:r>
-        <w:rPr>
-          <w:lang w:val="en-US"/>
-        </w:rPr>
-        <w:t>:</w:t>
-      </w:r>
-    </w:p>
-    <w:p>
-      <w:pPr>
-        <w:ind w:left="708"/>
-        <w:rPr>
-          <w:lang w:val="en-US"/>
-        </w:rPr>
-      </w:pPr>
-      <w:r>
-        <w:rPr>
-          <w:lang w:val="en-US"/>
-        </w:rPr>
-        <w:t>source /home/usiusi/catkin_ws/devel/setup.bash</w:t>
-      </w:r>
-    </w:p>
-    <w:p>
-      <w:pPr>
-        <w:ind w:left="708"/>
-        <w:rPr>
-          <w:lang w:val="en-US"/>
-        </w:rPr>
-      </w:pPr>
-      <w:r>
-        <w:rPr>
-          <w:lang w:val="en-US"/>
-        </w:rPr>
-        <w:t>roslaunch tello_driver indoor_slam_gazebo.launch</w:t>
-      </w:r>
-    </w:p>
-    <w:p>
-      <w:pPr>
-        <w:ind w:left="708"/>
-        <w:rPr>
-          <w:lang w:val="en-US"/>
-        </w:rPr>
-      </w:pPr>
-    </w:p>
-    <w:p>
-      <w:pPr>
-        <w:ind w:left="708"/>
-        <w:rPr>
-          <w:lang w:val="en-US"/>
-        </w:rPr>
-      </w:pPr>
+        <w:t xml:space="preserve"> (in </w:t>
+      </w:r>
+      <w:proofErr w:type="spellStart"/>
       <w:r>
         <w:rPr>
           <w:b/>
           <w:bCs/>
           <w:lang w:val="en-US"/>
         </w:rPr>
+        <w:t>catkin_ws</w:t>
+      </w:r>
+      <w:proofErr w:type="spellEnd"/>
+      <w:r>
+        <w:rPr>
+          <w:b/>
+          <w:bCs/>
+          <w:lang w:val="en-US"/>
+        </w:rPr>
+        <w:t>/</w:t>
+      </w:r>
+      <w:proofErr w:type="spellStart"/>
+      <w:r>
+        <w:rPr>
+          <w:b/>
+          <w:bCs/>
+          <w:lang w:val="en-US"/>
+        </w:rPr>
+        <w:t>src</w:t>
+      </w:r>
+      <w:proofErr w:type="spellEnd"/>
+      <w:r>
+        <w:rPr>
+          <w:b/>
+          <w:bCs/>
+          <w:lang w:val="en-US"/>
+        </w:rPr>
+        <w:t xml:space="preserve"> folder)</w:t>
+      </w:r>
+      <w:r>
+        <w:rPr>
+          <w:lang w:val="en-US"/>
+        </w:rPr>
+        <w:t>:</w:t>
+      </w:r>
+    </w:p>
+    <w:p>
+      <w:pPr>
+        <w:ind w:left="708"/>
+        <w:rPr>
+          <w:lang w:val="en-US"/>
+        </w:rPr>
+      </w:pPr>
+      <w:r>
+        <w:rPr>
+          <w:lang w:val="en-US"/>
+        </w:rPr>
+        <w:t>source /home/</w:t>
+      </w:r>
+      <w:proofErr w:type="spellStart"/>
+      <w:r>
+        <w:rPr>
+          <w:lang w:val="en-US"/>
+        </w:rPr>
+        <w:t>usiusi</w:t>
+      </w:r>
+      <w:proofErr w:type="spellEnd"/>
+      <w:r>
+        <w:rPr>
+          <w:lang w:val="en-US"/>
+        </w:rPr>
+        <w:t>/</w:t>
+      </w:r>
+      <w:proofErr w:type="spellStart"/>
+      <w:r>
+        <w:rPr>
+          <w:lang w:val="en-US"/>
+        </w:rPr>
+        <w:t>catkin_ws</w:t>
+      </w:r>
+      <w:proofErr w:type="spellEnd"/>
+      <w:r>
+        <w:rPr>
+          <w:lang w:val="en-US"/>
+        </w:rPr>
+        <w:t>/</w:t>
+      </w:r>
+      <w:proofErr w:type="spellStart"/>
+      <w:r>
+        <w:rPr>
+          <w:lang w:val="en-US"/>
+        </w:rPr>
+        <w:t>devel</w:t>
+      </w:r>
+      <w:proofErr w:type="spellEnd"/>
+      <w:r>
+        <w:rPr>
+          <w:lang w:val="en-US"/>
+        </w:rPr>
+        <w:t>/</w:t>
+      </w:r>
+      <w:proofErr w:type="spellStart"/>
+      <w:r>
+        <w:rPr>
+          <w:lang w:val="en-US"/>
+        </w:rPr>
+        <w:t>setup.bash</w:t>
+      </w:r>
+      <w:proofErr w:type="spellEnd"/>
+    </w:p>
+    <w:p>
+      <w:pPr>
+        <w:ind w:left="708"/>
+        <w:rPr>
+          <w:lang w:val="en-US"/>
+        </w:rPr>
+      </w:pPr>
+      <w:proofErr w:type="spellStart"/>
+      <w:r>
+        <w:rPr>
+          <w:lang w:val="en-US"/>
+        </w:rPr>
+        <w:t>roslaunch</w:t>
+      </w:r>
+      <w:proofErr w:type="spellEnd"/>
+      <w:r>
+        <w:rPr>
+          <w:lang w:val="en-US"/>
+        </w:rPr>
+        <w:t xml:space="preserve"> </w:t>
+      </w:r>
+      <w:proofErr w:type="spellStart"/>
+      <w:r>
+        <w:rPr>
+          <w:lang w:val="en-US"/>
+        </w:rPr>
+        <w:t>tello_driver</w:t>
+      </w:r>
+      <w:proofErr w:type="spellEnd"/>
+      <w:r>
+        <w:rPr>
+          <w:lang w:val="en-US"/>
+        </w:rPr>
+        <w:t xml:space="preserve"> </w:t>
+      </w:r>
+      <w:proofErr w:type="spellStart"/>
+      <w:r>
+        <w:rPr>
+          <w:lang w:val="en-US"/>
+        </w:rPr>
+        <w:t>indoor_slam_</w:t>
+      </w:r>
+      <w:proofErr w:type="gramStart"/>
+      <w:r>
+        <w:rPr>
+          <w:lang w:val="en-US"/>
+        </w:rPr>
+        <w:t>gazebo.launch</w:t>
+      </w:r>
+      <w:proofErr w:type="spellEnd"/>
+      <w:proofErr w:type="gramEnd"/>
+    </w:p>
+    <w:p>
+      <w:pPr>
+        <w:ind w:left="708"/>
+        <w:rPr>
+          <w:lang w:val="en-US"/>
+        </w:rPr>
+      </w:pPr>
+    </w:p>
+    <w:p>
+      <w:pPr>
+        <w:ind w:left="708"/>
+        <w:rPr>
+          <w:lang w:val="en-US"/>
+        </w:rPr>
+      </w:pPr>
+      <w:r>
+        <w:rPr>
+          <w:b/>
+          <w:bCs/>
+          <w:lang w:val="en-US"/>
+        </w:rPr>
         <w:t>FROM TERMINAL 2</w:t>
       </w:r>
       <w:r>
@@ -823,8 +1373,58 @@
         <w:rPr>
           <w:lang w:val="en-US"/>
         </w:rPr>
-        <w:t>source /home/usiusi/catkin_ws/devel/setup.bash</w:t>
-      </w:r>
+        <w:t>source /home/</w:t>
+      </w:r>
+      <w:proofErr w:type="spellStart"/>
+      <w:r>
+        <w:rPr>
+          <w:lang w:val="en-US"/>
+        </w:rPr>
+        <w:t>usiusi</w:t>
+      </w:r>
+      <w:proofErr w:type="spellEnd"/>
+      <w:r>
+        <w:rPr>
+          <w:lang w:val="en-US"/>
+        </w:rPr>
+        <w:t>/</w:t>
+      </w:r>
+      <w:proofErr w:type="spellStart"/>
+      <w:r>
+        <w:rPr>
+          <w:lang w:val="en-US"/>
+        </w:rPr>
+        <w:t>catkin_ws</w:t>
+      </w:r>
+      <w:proofErr w:type="spellEnd"/>
+      <w:r>
+        <w:rPr>
+          <w:lang w:val="en-US"/>
+        </w:rPr>
+        <w:t>/</w:t>
+      </w:r>
+      <w:proofErr w:type="spellStart"/>
+      <w:r>
+        <w:rPr>
+          <w:lang w:val="en-US"/>
+        </w:rPr>
+        <w:t>devel</w:t>
+      </w:r>
+      <w:proofErr w:type="spellEnd"/>
+      <w:r>
+        <w:rPr>
+          <w:lang w:val="en-US"/>
+        </w:rPr>
+        <w:t>/</w:t>
+      </w:r>
+      <w:proofErr w:type="spellStart"/>
+      <w:r>
+        <w:rPr>
+          <w:lang w:val="en-US"/>
+        </w:rPr>
+        <w:t>setup.bash</w:t>
+      </w:r>
+      <w:proofErr w:type="spellEnd"/>
     </w:p>
     <w:p>
       <w:pPr>
@@ -833,12 +1433,47 @@
           <w:lang w:val="en-US"/>
         </w:rPr>
       </w:pPr>
-      <w:r>
-        <w:rPr>
-          <w:lang w:val="en-US"/>
-        </w:rPr>
-        <w:lastRenderedPageBreak/>
-        <w:t>rosservice call /enable_motors "enable: true"</w:t>
+      <w:proofErr w:type="spellStart"/>
+      <w:r>
+        <w:rPr>
+          <w:lang w:val="en-US"/>
+        </w:rPr>
+        <w:t>rosservice</w:t>
+      </w:r>
+      <w:proofErr w:type="spellEnd"/>
+      <w:r>
+        <w:rPr>
+          <w:lang w:val="en-US"/>
+        </w:rPr>
+        <w:t xml:space="preserve"> call /</w:t>
+      </w:r>
+      <w:proofErr w:type="spellStart"/>
+      <w:r>
+        <w:rPr>
+          <w:lang w:val="en-US"/>
+        </w:rPr>
+        <w:t>enable_motors</w:t>
+      </w:r>
+      <w:proofErr w:type="spellEnd"/>
+      <w:r>
+        <w:rPr>
+          <w:lang w:val="en-US"/>
+        </w:rPr>
+        <w:t xml:space="preserve"> "</w:t>
+      </w:r>
+      <w:proofErr w:type="gramStart"/>
+      <w:r>
+        <w:rPr>
+          <w:lang w:val="en-US"/>
+        </w:rPr>
+        <w:t>enable:</w:t>
+      </w:r>
+      <w:proofErr w:type="gramEnd"/>
+      <w:r>
+        <w:rPr>
+          <w:lang w:val="en-US"/>
+        </w:rPr>
+        <w:t xml:space="preserve"> true"</w:t>
       </w:r>
     </w:p>
     <w:p>
@@ -856,7 +1491,7 @@
           <w:lang w:val="en-US"/>
         </w:rPr>
       </w:pPr>
-      <w:hyperlink r:id="rId9" w:history="1">
+      <w:hyperlink r:id="rId10" w:history="1">
         <w:r>
           <w:rPr>
             <w:rStyle w:val="Collegamentoipertestuale"/>
@@ -873,11 +1508,61 @@
           <w:lang w:val="en-US"/>
         </w:rPr>
       </w:pPr>
-      <w:r>
-        <w:rPr>
-          <w:lang w:val="en-US"/>
-        </w:rPr>
-        <w:t>rosrun teleop_twist_keyboard teleop_twist_keyboard.py _repeat_rate:=10.0</w:t>
+      <w:proofErr w:type="spellStart"/>
+      <w:r>
+        <w:rPr>
+          <w:lang w:val="en-US"/>
+        </w:rPr>
+        <w:t>rosrun</w:t>
+      </w:r>
+      <w:proofErr w:type="spellEnd"/>
+      <w:r>
+        <w:rPr>
+          <w:lang w:val="en-US"/>
+        </w:rPr>
+        <w:t xml:space="preserve"> </w:t>
+      </w:r>
+      <w:proofErr w:type="spellStart"/>
+      <w:r>
+        <w:rPr>
+          <w:lang w:val="en-US"/>
+        </w:rPr>
+        <w:t>teleop_twist_keyboard</w:t>
+      </w:r>
+      <w:proofErr w:type="spellEnd"/>
+      <w:r>
+        <w:rPr>
+          <w:lang w:val="en-US"/>
+        </w:rPr>
+        <w:t xml:space="preserve"> teleop_twist_keyboard.py _</w:t>
+      </w:r>
+      <w:proofErr w:type="spellStart"/>
+      <w:r>
+        <w:rPr>
+          <w:lang w:val="en-US"/>
+        </w:rPr>
+        <w:t>repeat_</w:t>
+      </w:r>
+      <w:proofErr w:type="gramStart"/>
+      <w:r>
+        <w:rPr>
+          <w:lang w:val="en-US"/>
+        </w:rPr>
+        <w:t>rate</w:t>
+      </w:r>
+      <w:proofErr w:type="spellEnd"/>
+      <w:r>
+        <w:rPr>
+          <w:lang w:val="en-US"/>
+        </w:rPr>
+        <w:t>:=</w:t>
+      </w:r>
+      <w:proofErr w:type="gramEnd"/>
+      <w:r>
+        <w:rPr>
+          <w:lang w:val="en-US"/>
+        </w:rPr>
+        <w:t>10.0</w:t>
       </w:r>
       <w:r>
         <w:rPr>
@@ -946,8 +1631,58 @@
         <w:rPr>
           <w:lang w:val="en-US"/>
         </w:rPr>
-        <w:t>source /home/usiusi/catkin_ws/devel/setup.bash</w:t>
-      </w:r>
+        <w:t>source /home/</w:t>
+      </w:r>
+      <w:proofErr w:type="spellStart"/>
+      <w:r>
+        <w:rPr>
+          <w:lang w:val="en-US"/>
+        </w:rPr>
+        <w:t>usiusi</w:t>
+      </w:r>
+      <w:proofErr w:type="spellEnd"/>
+      <w:r>
+        <w:rPr>
+          <w:lang w:val="en-US"/>
+        </w:rPr>
+        <w:t>/</w:t>
+      </w:r>
+      <w:proofErr w:type="spellStart"/>
+      <w:r>
+        <w:rPr>
+          <w:lang w:val="en-US"/>
+        </w:rPr>
+        <w:t>catkin_ws</w:t>
+      </w:r>
+      <w:proofErr w:type="spellEnd"/>
+      <w:r>
+        <w:rPr>
+          <w:lang w:val="en-US"/>
+        </w:rPr>
+        <w:t>/</w:t>
+      </w:r>
+      <w:proofErr w:type="spellStart"/>
+      <w:r>
+        <w:rPr>
+          <w:lang w:val="en-US"/>
+        </w:rPr>
+        <w:t>devel</w:t>
+      </w:r>
+      <w:proofErr w:type="spellEnd"/>
+      <w:r>
+        <w:rPr>
+          <w:lang w:val="en-US"/>
+        </w:rPr>
+        <w:t>/</w:t>
+      </w:r>
+      <w:proofErr w:type="spellStart"/>
+      <w:r>
+        <w:rPr>
+          <w:lang w:val="en-US"/>
+        </w:rPr>
+        <w:t>setup.bash</w:t>
+      </w:r>
+      <w:proofErr w:type="spellEnd"/>
     </w:p>
     <w:p>
       <w:pPr>
@@ -956,11 +1691,47 @@
           <w:lang w:val="en-US"/>
         </w:rPr>
       </w:pPr>
-      <w:r>
-        <w:rPr>
-          <w:lang w:val="en-US"/>
-        </w:rPr>
-        <w:t>roslaunch tello_driver UMBERTOSCRIPT.launch</w:t>
+      <w:proofErr w:type="spellStart"/>
+      <w:r>
+        <w:rPr>
+          <w:lang w:val="en-US"/>
+        </w:rPr>
+        <w:t>roslaunch</w:t>
+      </w:r>
+      <w:proofErr w:type="spellEnd"/>
+      <w:r>
+        <w:rPr>
+          <w:lang w:val="en-US"/>
+        </w:rPr>
+        <w:t xml:space="preserve"> </w:t>
+      </w:r>
+      <w:proofErr w:type="spellStart"/>
+      <w:r>
+        <w:rPr>
+          <w:lang w:val="en-US"/>
+        </w:rPr>
+        <w:t>tello_driver</w:t>
+      </w:r>
+      <w:proofErr w:type="spellEnd"/>
+      <w:r>
+        <w:rPr>
+          <w:lang w:val="en-US"/>
+        </w:rPr>
+        <w:t xml:space="preserve"> </w:t>
+      </w:r>
+      <w:r>
+        <w:rPr>
+          <w:lang w:val="en-US"/>
+        </w:rPr>
+        <w:t>task1</w:t>
+      </w:r>
+      <w:bookmarkStart w:id="0" w:name="_GoBack"/>
+      <w:bookmarkEnd w:id="0"/>
+      <w:r>
+        <w:rPr>
+          <w:lang w:val="en-US"/>
+        </w:rPr>
+        <w:t>.launch</w:t>
       </w:r>
     </w:p>
     <w:p>
@@ -1021,8 +1792,58 @@
         <w:rPr>
           <w:lang w:val="en-US"/>
         </w:rPr>
-        <w:t>source /home/usiusi/catkin_ws/devel/setup.bash</w:t>
-      </w:r>
+        <w:t>source /home/</w:t>
+      </w:r>
+      <w:proofErr w:type="spellStart"/>
+      <w:r>
+        <w:rPr>
+          <w:lang w:val="en-US"/>
+        </w:rPr>
+        <w:t>usiusi</w:t>
+      </w:r>
+      <w:proofErr w:type="spellEnd"/>
+      <w:r>
+        <w:rPr>
+          <w:lang w:val="en-US"/>
+        </w:rPr>
+        <w:t>/</w:t>
+      </w:r>
+      <w:proofErr w:type="spellStart"/>
+      <w:r>
+        <w:rPr>
+          <w:lang w:val="en-US"/>
+        </w:rPr>
+        <w:t>catkin_ws</w:t>
+      </w:r>
+      <w:proofErr w:type="spellEnd"/>
+      <w:r>
+        <w:rPr>
+          <w:lang w:val="en-US"/>
+        </w:rPr>
+        <w:t>/</w:t>
+      </w:r>
+      <w:proofErr w:type="spellStart"/>
+      <w:r>
+        <w:rPr>
+          <w:lang w:val="en-US"/>
+        </w:rPr>
+        <w:t>devel</w:t>
+      </w:r>
+      <w:proofErr w:type="spellEnd"/>
+      <w:r>
+        <w:rPr>
+          <w:lang w:val="en-US"/>
+        </w:rPr>
+        <w:t>/</w:t>
+      </w:r>
+      <w:proofErr w:type="spellStart"/>
+      <w:r>
+        <w:rPr>
+          <w:lang w:val="en-US"/>
+        </w:rPr>
+        <w:t>setup.bash</w:t>
+      </w:r>
+      <w:proofErr w:type="spellEnd"/>
     </w:p>
     <w:p>
       <w:pPr>
@@ -1031,11 +1852,61 @@
           <w:lang w:val="en-US"/>
         </w:rPr>
       </w:pPr>
-      <w:r>
-        <w:rPr>
-          <w:lang w:val="en-US"/>
-        </w:rPr>
-        <w:t>rostopic pub -r 10 /cmd_vel geometry_msgs/Twist  '{linear:  {x: 0.1, y: 0.0, z: 0.0}, angular: {x: 0.0,y: 0.0,z: 0.0}}'</w:t>
+      <w:proofErr w:type="spellStart"/>
+      <w:r>
+        <w:rPr>
+          <w:lang w:val="en-US"/>
+        </w:rPr>
+        <w:t>rostopic</w:t>
+      </w:r>
+      <w:proofErr w:type="spellEnd"/>
+      <w:r>
+        <w:rPr>
+          <w:lang w:val="en-US"/>
+        </w:rPr>
+        <w:t xml:space="preserve"> pub -r 10 /</w:t>
+      </w:r>
+      <w:proofErr w:type="spellStart"/>
+      <w:r>
+        <w:rPr>
+          <w:lang w:val="en-US"/>
+        </w:rPr>
+        <w:t>cmd_vel</w:t>
+      </w:r>
+      <w:proofErr w:type="spellEnd"/>
+      <w:r>
+        <w:rPr>
+          <w:lang w:val="en-US"/>
+        </w:rPr>
+        <w:t xml:space="preserve"> </w:t>
+      </w:r>
+      <w:proofErr w:type="spellStart"/>
+      <w:r>
+        <w:rPr>
+          <w:lang w:val="en-US"/>
+        </w:rPr>
+        <w:t>geometry_msgs</w:t>
+      </w:r>
+      <w:proofErr w:type="spellEnd"/>
+      <w:r>
+        <w:rPr>
+          <w:lang w:val="en-US"/>
+        </w:rPr>
+        <w:t>/</w:t>
+      </w:r>
+      <w:proofErr w:type="gramStart"/>
+      <w:r>
+        <w:rPr>
+          <w:lang w:val="en-US"/>
+        </w:rPr>
+        <w:t>Twist  '</w:t>
+      </w:r>
+      <w:proofErr w:type="gramEnd"/>
+      <w:r>
+        <w:rPr>
+          <w:lang w:val="en-US"/>
+        </w:rPr>
+        <w:t>{linear:  {x: 0.1, y: 0.0, z: 0.0}, angular: {x: 0.0,y: 0.0,z: 0.0}}'</w:t>
       </w:r>
     </w:p>
     <w:p>
@@ -1092,8 +1963,58 @@
         <w:rPr>
           <w:lang w:val="en-US"/>
         </w:rPr>
-        <w:t>source /home/usiusi/catkin_ws/devel/setup.bash</w:t>
-      </w:r>
+        <w:t>source /home/</w:t>
+      </w:r>
+      <w:proofErr w:type="spellStart"/>
+      <w:r>
+        <w:rPr>
+          <w:lang w:val="en-US"/>
+        </w:rPr>
+        <w:t>usiusi</w:t>
+      </w:r>
+      <w:proofErr w:type="spellEnd"/>
+      <w:r>
+        <w:rPr>
+          <w:lang w:val="en-US"/>
+        </w:rPr>
+        <w:t>/</w:t>
+      </w:r>
+      <w:proofErr w:type="spellStart"/>
+      <w:r>
+        <w:rPr>
+          <w:lang w:val="en-US"/>
+        </w:rPr>
+        <w:t>catkin_ws</w:t>
+      </w:r>
+      <w:proofErr w:type="spellEnd"/>
+      <w:r>
+        <w:rPr>
+          <w:lang w:val="en-US"/>
+        </w:rPr>
+        <w:t>/</w:t>
+      </w:r>
+      <w:proofErr w:type="spellStart"/>
+      <w:r>
+        <w:rPr>
+          <w:lang w:val="en-US"/>
+        </w:rPr>
+        <w:t>devel</w:t>
+      </w:r>
+      <w:proofErr w:type="spellEnd"/>
+      <w:r>
+        <w:rPr>
+          <w:lang w:val="en-US"/>
+        </w:rPr>
+        <w:t>/</w:t>
+      </w:r>
+      <w:proofErr w:type="spellStart"/>
+      <w:r>
+        <w:rPr>
+          <w:lang w:val="en-US"/>
+        </w:rPr>
+        <w:t>setup.bash</w:t>
+      </w:r>
+      <w:proofErr w:type="spellEnd"/>
     </w:p>
     <w:p>
       <w:pPr>
@@ -1113,14 +2034,40 @@
       <w:pPr>
         <w:ind w:left="708"/>
       </w:pPr>
-      <w:r>
-        <w:t>rostopic echo /cmd_vel</w:t>
-      </w:r>
+      <w:proofErr w:type="spellStart"/>
+      <w:r>
+        <w:t>rostopic</w:t>
+      </w:r>
+      <w:proofErr w:type="spellEnd"/>
+      <w:r>
+        <w:t xml:space="preserve"> </w:t>
+      </w:r>
+      <w:proofErr w:type="spellStart"/>
+      <w:r>
+        <w:t>echo</w:t>
+      </w:r>
+      <w:proofErr w:type="spellEnd"/>
+      <w:r>
+        <w:t xml:space="preserve"> /</w:t>
+      </w:r>
+      <w:proofErr w:type="spellStart"/>
+      <w:r>
+        <w:t>cmd_vel</w:t>
+      </w:r>
+      <w:proofErr w:type="spellEnd"/>
     </w:p>
     <w:p/>
     <w:p>
       <w:r>
-        <w:t>se ti dà una RLException:</w:t>
+        <w:t xml:space="preserve">se ti dà una </w:t>
+      </w:r>
+      <w:proofErr w:type="spellStart"/>
+      <w:r>
+        <w:t>RLException</w:t>
+      </w:r>
+      <w:proofErr w:type="spellEnd"/>
+      <w:r>
+        <w:t>:</w:t>
       </w:r>
     </w:p>
     <w:p>
@@ -1134,8 +2081,58 @@
         <w:rPr>
           <w:lang w:val="en-US"/>
         </w:rPr>
-        <w:t>source /home/usiusi/catkin_ws/devel/setup.bash</w:t>
-      </w:r>
+        <w:t>source /home/</w:t>
+      </w:r>
+      <w:proofErr w:type="spellStart"/>
+      <w:r>
+        <w:rPr>
+          <w:lang w:val="en-US"/>
+        </w:rPr>
+        <w:t>usiusi</w:t>
+      </w:r>
+      <w:proofErr w:type="spellEnd"/>
+      <w:r>
+        <w:rPr>
+          <w:lang w:val="en-US"/>
+        </w:rPr>
+        <w:t>/</w:t>
+      </w:r>
+      <w:proofErr w:type="spellStart"/>
+      <w:r>
+        <w:rPr>
+          <w:lang w:val="en-US"/>
+        </w:rPr>
+        <w:t>catkin_ws</w:t>
+      </w:r>
+      <w:proofErr w:type="spellEnd"/>
+      <w:r>
+        <w:rPr>
+          <w:lang w:val="en-US"/>
+        </w:rPr>
+        <w:t>/</w:t>
+      </w:r>
+      <w:proofErr w:type="spellStart"/>
+      <w:r>
+        <w:rPr>
+          <w:lang w:val="en-US"/>
+        </w:rPr>
+        <w:t>devel</w:t>
+      </w:r>
+      <w:proofErr w:type="spellEnd"/>
+      <w:r>
+        <w:rPr>
+          <w:lang w:val="en-US"/>
+        </w:rPr>
+        <w:t>/</w:t>
+      </w:r>
+      <w:proofErr w:type="spellStart"/>
+      <w:r>
+        <w:rPr>
+          <w:lang w:val="en-US"/>
+        </w:rPr>
+        <w:t>setup.bash</w:t>
+      </w:r>
+      <w:proofErr w:type="spellEnd"/>
     </w:p>
     <w:p>
       <w:pPr>
@@ -1163,7 +2160,7 @@
         </w:rPr>
         <w:t xml:space="preserve">To install </w:t>
       </w:r>
-      <w:hyperlink r:id="rId10" w:history="1">
+      <w:hyperlink r:id="rId11" w:history="1">
         <w:r>
           <w:rPr>
             <w:rStyle w:val="Collegamentoipertestuale"/>
@@ -1199,7 +2196,7 @@
                     <pic:cNvPicPr/>
                   </pic:nvPicPr>
                   <pic:blipFill>
-                    <a:blip r:embed="rId11"/>
+                    <a:blip r:embed="rId12"/>
                     <a:stretch>
                       <a:fillRect/>
                     </a:stretch>

</xml_diff>